<commit_message>
few stream practice codes uploading
</commit_message>
<xml_diff>
--- a/stream_notes.docx
+++ b/stream_notes.docx
@@ -6,64 +6,1651 @@
       <w:pPr>
         <w:spacing w:after="0"/>
         <w:rPr>
-          <w:sz w:val="26"/>
-          <w:szCs w:val="26"/>
-        </w:rPr>
-      </w:pPr>
-      <w:r>
-        <w:rPr>
-          <w:sz w:val="26"/>
-          <w:szCs w:val="26"/>
-        </w:rPr>
-        <w:t xml:space="preserve">Here’s a </w:t>
-      </w:r>
-      <w:r>
-        <w:rPr>
+          <w:rFonts w:ascii="Aptos Display" w:hAnsi="Aptos Display"/>
           <w:b/>
           <w:bCs/>
-          <w:sz w:val="26"/>
-          <w:szCs w:val="26"/>
-        </w:rPr>
-        <w:t>cheat sheet</w:t>
-      </w:r>
-      <w:r>
-        <w:rPr>
-          <w:sz w:val="26"/>
-          <w:szCs w:val="26"/>
-        </w:rPr>
-        <w:t xml:space="preserve"> of the main Java Stream operations grouped by type:</w:t>
-      </w:r>
-    </w:p>
-    <w:p>
-      <w:pPr>
-        <w:spacing w:after="0"/>
-        <w:rPr>
-          <w:sz w:val="26"/>
-          <w:szCs w:val="26"/>
-        </w:rPr>
-      </w:pPr>
-      <w:r>
-        <w:rPr>
-          <w:sz w:val="26"/>
-          <w:szCs w:val="26"/>
-        </w:rPr>
-        <w:pict w14:anchorId="1FA50232">
-          <v:rect id="_x0000_i1049" style="width:0;height:1.5pt" o:hralign="center" o:hrstd="t" o:hr="t" fillcolor="#a0a0a0" stroked="f"/>
-        </w:pict>
-      </w:r>
-    </w:p>
-    <w:p>
-      <w:pPr>
-        <w:spacing w:after="0"/>
-        <w:rPr>
+          <w:color w:val="EE0000"/>
+          <w:sz w:val="26"/>
+          <w:szCs w:val="26"/>
+          <w:u w:val="single"/>
+        </w:rPr>
+      </w:pPr>
+      <w:r>
+        <w:rPr>
+          <w:rFonts w:ascii="Aptos Display" w:hAnsi="Aptos Display"/>
           <w:b/>
           <w:bCs/>
-          <w:sz w:val="26"/>
-          <w:szCs w:val="26"/>
-        </w:rPr>
-      </w:pPr>
-      <w:r>
-        <w:rPr>
+          <w:color w:val="EE0000"/>
+          <w:sz w:val="26"/>
+          <w:szCs w:val="26"/>
+          <w:u w:val="single"/>
+        </w:rPr>
+        <w:t>Java Stream Operations</w:t>
+      </w:r>
+    </w:p>
+    <w:p>
+      <w:pPr>
+        <w:spacing w:after="0"/>
+        <w:rPr>
+          <w:rFonts w:ascii="Aptos Display" w:hAnsi="Aptos Display"/>
+          <w:sz w:val="26"/>
+          <w:szCs w:val="26"/>
+        </w:rPr>
+      </w:pPr>
+    </w:p>
+    <w:p>
+      <w:pPr>
+        <w:spacing w:after="0"/>
+        <w:rPr>
+          <w:rFonts w:ascii="Aptos Display" w:hAnsi="Aptos Display"/>
+          <w:color w:val="EE0000"/>
+          <w:sz w:val="26"/>
+          <w:szCs w:val="26"/>
+        </w:rPr>
+      </w:pPr>
+      <w:r>
+        <w:rPr>
+          <w:rFonts w:ascii="Aptos Display" w:hAnsi="Aptos Display"/>
+          <w:color w:val="EE0000"/>
+          <w:sz w:val="26"/>
+          <w:szCs w:val="26"/>
+        </w:rPr>
+        <w:t>Intermediate Operations</w:t>
+      </w:r>
+    </w:p>
+    <w:p>
+      <w:pPr>
+        <w:spacing w:after="0"/>
+        <w:rPr>
+          <w:rFonts w:ascii="Aptos Display" w:hAnsi="Aptos Display"/>
+          <w:color w:val="EE0000"/>
+          <w:sz w:val="26"/>
+          <w:szCs w:val="26"/>
+        </w:rPr>
+      </w:pPr>
+    </w:p>
+    <w:p>
+      <w:pPr>
+        <w:spacing w:after="0"/>
+        <w:rPr>
+          <w:rFonts w:ascii="Aptos Display" w:hAnsi="Aptos Display"/>
+          <w:sz w:val="26"/>
+          <w:szCs w:val="26"/>
+        </w:rPr>
+      </w:pPr>
+      <w:r>
+        <w:rPr>
+          <w:rFonts w:ascii="Aptos Display" w:hAnsi="Aptos Display"/>
+          <w:sz w:val="26"/>
+          <w:szCs w:val="26"/>
+        </w:rPr>
+        <w:t xml:space="preserve">1. **filter**: Filters elements.  </w:t>
+      </w:r>
+    </w:p>
+    <w:p>
+      <w:pPr>
+        <w:spacing w:after="0"/>
+        <w:rPr>
+          <w:rFonts w:ascii="Aptos Display" w:hAnsi="Aptos Display"/>
+          <w:sz w:val="26"/>
+          <w:szCs w:val="26"/>
+        </w:rPr>
+      </w:pPr>
+      <w:r>
+        <w:rPr>
+          <w:rFonts w:ascii="Aptos Display" w:hAnsi="Aptos Display"/>
+          <w:sz w:val="26"/>
+          <w:szCs w:val="26"/>
+        </w:rPr>
+        <w:t xml:space="preserve">   - `lst.stream().filter(u -&gt; u.getAge() == 26).forEach(System.out::println);`  </w:t>
+      </w:r>
+    </w:p>
+    <w:p>
+      <w:pPr>
+        <w:spacing w:after="0"/>
+        <w:rPr>
+          <w:rFonts w:ascii="Aptos Display" w:hAnsi="Aptos Display"/>
+          <w:sz w:val="26"/>
+          <w:szCs w:val="26"/>
+        </w:rPr>
+      </w:pPr>
+      <w:r>
+        <w:rPr>
+          <w:rFonts w:ascii="Aptos Display" w:hAnsi="Aptos Display"/>
+          <w:sz w:val="26"/>
+          <w:szCs w:val="26"/>
+        </w:rPr>
+        <w:t xml:space="preserve">   - Output: `Users{name='Prateek', age=26}, Users{name='Muskan', age=26}`</w:t>
+      </w:r>
+    </w:p>
+    <w:p>
+      <w:pPr>
+        <w:spacing w:after="0"/>
+        <w:rPr>
+          <w:rFonts w:ascii="Aptos Display" w:hAnsi="Aptos Display"/>
+          <w:sz w:val="26"/>
+          <w:szCs w:val="26"/>
+        </w:rPr>
+      </w:pPr>
+    </w:p>
+    <w:p>
+      <w:pPr>
+        <w:spacing w:after="0"/>
+        <w:rPr>
+          <w:rFonts w:ascii="Aptos Display" w:hAnsi="Aptos Display"/>
+          <w:sz w:val="26"/>
+          <w:szCs w:val="26"/>
+        </w:rPr>
+      </w:pPr>
+      <w:r>
+        <w:rPr>
+          <w:rFonts w:ascii="Aptos Display" w:hAnsi="Aptos Display"/>
+          <w:sz w:val="26"/>
+          <w:szCs w:val="26"/>
+        </w:rPr>
+        <w:t xml:space="preserve">2. **map**: Transforms elements.  </w:t>
+      </w:r>
+    </w:p>
+    <w:p>
+      <w:pPr>
+        <w:spacing w:after="0"/>
+        <w:rPr>
+          <w:rFonts w:ascii="Aptos Display" w:hAnsi="Aptos Display"/>
+          <w:sz w:val="26"/>
+          <w:szCs w:val="26"/>
+        </w:rPr>
+      </w:pPr>
+      <w:r>
+        <w:rPr>
+          <w:rFonts w:ascii="Aptos Display" w:hAnsi="Aptos Display"/>
+          <w:sz w:val="26"/>
+          <w:szCs w:val="26"/>
+        </w:rPr>
+        <w:t xml:space="preserve">   - `lst.stream().map(Users::getName).forEach(System.out::println);`  </w:t>
+      </w:r>
+    </w:p>
+    <w:p>
+      <w:pPr>
+        <w:spacing w:after="0"/>
+        <w:rPr>
+          <w:rFonts w:ascii="Aptos Display" w:hAnsi="Aptos Display"/>
+          <w:sz w:val="26"/>
+          <w:szCs w:val="26"/>
+        </w:rPr>
+      </w:pPr>
+      <w:r>
+        <w:rPr>
+          <w:rFonts w:ascii="Aptos Display" w:hAnsi="Aptos Display"/>
+          <w:sz w:val="26"/>
+          <w:szCs w:val="26"/>
+        </w:rPr>
+        <w:t xml:space="preserve">   - Output: `Prateek, Muskan, Ankit, Siraj`</w:t>
+      </w:r>
+    </w:p>
+    <w:p>
+      <w:pPr>
+        <w:spacing w:after="0"/>
+        <w:rPr>
+          <w:rFonts w:ascii="Aptos Display" w:hAnsi="Aptos Display"/>
+          <w:sz w:val="26"/>
+          <w:szCs w:val="26"/>
+        </w:rPr>
+      </w:pPr>
+    </w:p>
+    <w:p>
+      <w:pPr>
+        <w:spacing w:after="0"/>
+        <w:rPr>
+          <w:rFonts w:ascii="Aptos Display" w:hAnsi="Aptos Display"/>
+          <w:sz w:val="26"/>
+          <w:szCs w:val="26"/>
+        </w:rPr>
+      </w:pPr>
+      <w:r>
+        <w:rPr>
+          <w:rFonts w:ascii="Aptos Display" w:hAnsi="Aptos Display"/>
+          <w:sz w:val="26"/>
+          <w:szCs w:val="26"/>
+        </w:rPr>
+        <w:t xml:space="preserve">3. **flatMap**: Flattens nested streams.  </w:t>
+      </w:r>
+    </w:p>
+    <w:p>
+      <w:pPr>
+        <w:spacing w:after="0"/>
+        <w:rPr>
+          <w:rFonts w:ascii="Aptos Display" w:hAnsi="Aptos Display"/>
+          <w:sz w:val="26"/>
+          <w:szCs w:val="26"/>
+        </w:rPr>
+      </w:pPr>
+      <w:r>
+        <w:rPr>
+          <w:rFonts w:ascii="Aptos Display" w:hAnsi="Aptos Display"/>
+          <w:sz w:val="26"/>
+          <w:szCs w:val="26"/>
+        </w:rPr>
+        <w:t xml:space="preserve">   - `lst.stream().flatMap(u -&gt; List.of(u.getName(), u.getAge()).stream()).forEach(System.out::println);`  </w:t>
+      </w:r>
+    </w:p>
+    <w:p>
+      <w:pPr>
+        <w:spacing w:after="0"/>
+        <w:rPr>
+          <w:rFonts w:ascii="Aptos Display" w:hAnsi="Aptos Display"/>
+          <w:sz w:val="26"/>
+          <w:szCs w:val="26"/>
+        </w:rPr>
+      </w:pPr>
+      <w:r>
+        <w:rPr>
+          <w:rFonts w:ascii="Aptos Display" w:hAnsi="Aptos Display"/>
+          <w:sz w:val="26"/>
+          <w:szCs w:val="26"/>
+        </w:rPr>
+        <w:t xml:space="preserve">   - Output: `Prateek, 26, Muskan, 26, Ankit, 28, Siraj, 28`</w:t>
+      </w:r>
+    </w:p>
+    <w:p>
+      <w:pPr>
+        <w:spacing w:after="0"/>
+        <w:rPr>
+          <w:rFonts w:ascii="Aptos Display" w:hAnsi="Aptos Display"/>
+          <w:sz w:val="26"/>
+          <w:szCs w:val="26"/>
+        </w:rPr>
+      </w:pPr>
+    </w:p>
+    <w:p>
+      <w:pPr>
+        <w:spacing w:after="0"/>
+        <w:rPr>
+          <w:rFonts w:ascii="Aptos Display" w:hAnsi="Aptos Display"/>
+          <w:sz w:val="26"/>
+          <w:szCs w:val="26"/>
+        </w:rPr>
+      </w:pPr>
+      <w:r>
+        <w:rPr>
+          <w:rFonts w:ascii="Aptos Display" w:hAnsi="Aptos Display"/>
+          <w:sz w:val="26"/>
+          <w:szCs w:val="26"/>
+        </w:rPr>
+        <w:t xml:space="preserve">4. **distinct**: Removes duplicates.  </w:t>
+      </w:r>
+    </w:p>
+    <w:p>
+      <w:pPr>
+        <w:spacing w:after="0"/>
+        <w:rPr>
+          <w:rFonts w:ascii="Aptos Display" w:hAnsi="Aptos Display"/>
+          <w:sz w:val="26"/>
+          <w:szCs w:val="26"/>
+        </w:rPr>
+      </w:pPr>
+      <w:r>
+        <w:rPr>
+          <w:rFonts w:ascii="Aptos Display" w:hAnsi="Aptos Display"/>
+          <w:sz w:val="26"/>
+          <w:szCs w:val="26"/>
+        </w:rPr>
+        <w:t xml:space="preserve">   - `lst.stream().map(Users::getAge).distinct().forEach(System.out::println);`  </w:t>
+      </w:r>
+    </w:p>
+    <w:p>
+      <w:pPr>
+        <w:spacing w:after="0"/>
+        <w:rPr>
+          <w:rFonts w:ascii="Aptos Display" w:hAnsi="Aptos Display"/>
+          <w:sz w:val="26"/>
+          <w:szCs w:val="26"/>
+        </w:rPr>
+      </w:pPr>
+      <w:r>
+        <w:rPr>
+          <w:rFonts w:ascii="Aptos Display" w:hAnsi="Aptos Display"/>
+          <w:sz w:val="26"/>
+          <w:szCs w:val="26"/>
+        </w:rPr>
+        <w:t xml:space="preserve">   - Output: `26, 28`</w:t>
+      </w:r>
+    </w:p>
+    <w:p>
+      <w:pPr>
+        <w:spacing w:after="0"/>
+        <w:rPr>
+          <w:rFonts w:ascii="Aptos Display" w:hAnsi="Aptos Display"/>
+          <w:sz w:val="26"/>
+          <w:szCs w:val="26"/>
+        </w:rPr>
+      </w:pPr>
+    </w:p>
+    <w:p>
+      <w:pPr>
+        <w:spacing w:after="0"/>
+        <w:rPr>
+          <w:rFonts w:ascii="Aptos Display" w:hAnsi="Aptos Display"/>
+          <w:sz w:val="26"/>
+          <w:szCs w:val="26"/>
+        </w:rPr>
+      </w:pPr>
+      <w:r>
+        <w:rPr>
+          <w:rFonts w:ascii="Aptos Display" w:hAnsi="Aptos Display"/>
+          <w:sz w:val="26"/>
+          <w:szCs w:val="26"/>
+        </w:rPr>
+        <w:t xml:space="preserve">5. **sorted**: Sorts elements.  </w:t>
+      </w:r>
+    </w:p>
+    <w:p>
+      <w:pPr>
+        <w:spacing w:after="0"/>
+        <w:rPr>
+          <w:rFonts w:ascii="Aptos Display" w:hAnsi="Aptos Display"/>
+          <w:sz w:val="26"/>
+          <w:szCs w:val="26"/>
+        </w:rPr>
+      </w:pPr>
+      <w:r>
+        <w:rPr>
+          <w:rFonts w:ascii="Aptos Display" w:hAnsi="Aptos Display"/>
+          <w:sz w:val="26"/>
+          <w:szCs w:val="26"/>
+        </w:rPr>
+        <w:t xml:space="preserve">   - `lst.stream().sorted((u1, u2) -&gt; u1.getAge() - u2.getAge()).forEach(System.out::println);`  </w:t>
+      </w:r>
+    </w:p>
+    <w:p>
+      <w:pPr>
+        <w:spacing w:after="0"/>
+        <w:rPr>
+          <w:rFonts w:ascii="Aptos Display" w:hAnsi="Aptos Display"/>
+          <w:sz w:val="26"/>
+          <w:szCs w:val="26"/>
+        </w:rPr>
+      </w:pPr>
+      <w:r>
+        <w:rPr>
+          <w:rFonts w:ascii="Aptos Display" w:hAnsi="Aptos Display"/>
+          <w:sz w:val="26"/>
+          <w:szCs w:val="26"/>
+        </w:rPr>
+        <w:t xml:space="preserve">   - Output: `Users{name='Prateek', age=26}, ...`</w:t>
+      </w:r>
+    </w:p>
+    <w:p>
+      <w:pPr>
+        <w:spacing w:after="0"/>
+        <w:rPr>
+          <w:rFonts w:ascii="Aptos Display" w:hAnsi="Aptos Display"/>
+          <w:sz w:val="26"/>
+          <w:szCs w:val="26"/>
+        </w:rPr>
+      </w:pPr>
+    </w:p>
+    <w:p>
+      <w:pPr>
+        <w:spacing w:after="0"/>
+        <w:rPr>
+          <w:rFonts w:ascii="Aptos Display" w:hAnsi="Aptos Display"/>
+          <w:sz w:val="26"/>
+          <w:szCs w:val="26"/>
+        </w:rPr>
+      </w:pPr>
+      <w:r>
+        <w:rPr>
+          <w:rFonts w:ascii="Aptos Display" w:hAnsi="Aptos Display"/>
+          <w:sz w:val="26"/>
+          <w:szCs w:val="26"/>
+        </w:rPr>
+        <w:t xml:space="preserve">6. **peek**: Performs action without change.  </w:t>
+      </w:r>
+    </w:p>
+    <w:p>
+      <w:pPr>
+        <w:spacing w:after="0"/>
+        <w:rPr>
+          <w:rFonts w:ascii="Aptos Display" w:hAnsi="Aptos Display"/>
+          <w:sz w:val="26"/>
+          <w:szCs w:val="26"/>
+        </w:rPr>
+      </w:pPr>
+      <w:r>
+        <w:rPr>
+          <w:rFonts w:ascii="Aptos Display" w:hAnsi="Aptos Display"/>
+          <w:sz w:val="26"/>
+          <w:szCs w:val="26"/>
+        </w:rPr>
+        <w:t xml:space="preserve">   - `lst.stream().peek(System.out::println).count();`  </w:t>
+      </w:r>
+    </w:p>
+    <w:p>
+      <w:pPr>
+        <w:spacing w:after="0"/>
+        <w:rPr>
+          <w:rFonts w:ascii="Aptos Display" w:hAnsi="Aptos Display"/>
+          <w:sz w:val="26"/>
+          <w:szCs w:val="26"/>
+        </w:rPr>
+      </w:pPr>
+      <w:r>
+        <w:rPr>
+          <w:rFonts w:ascii="Aptos Display" w:hAnsi="Aptos Display"/>
+          <w:sz w:val="26"/>
+          <w:szCs w:val="26"/>
+        </w:rPr>
+        <w:t xml:space="preserve">   - Output: Prints all users, returns `4`</w:t>
+      </w:r>
+    </w:p>
+    <w:p>
+      <w:pPr>
+        <w:spacing w:after="0"/>
+        <w:rPr>
+          <w:rFonts w:ascii="Aptos Display" w:hAnsi="Aptos Display"/>
+          <w:sz w:val="26"/>
+          <w:szCs w:val="26"/>
+        </w:rPr>
+      </w:pPr>
+    </w:p>
+    <w:p>
+      <w:pPr>
+        <w:spacing w:after="0"/>
+        <w:rPr>
+          <w:rFonts w:ascii="Aptos Display" w:hAnsi="Aptos Display"/>
+          <w:sz w:val="26"/>
+          <w:szCs w:val="26"/>
+        </w:rPr>
+      </w:pPr>
+      <w:r>
+        <w:rPr>
+          <w:rFonts w:ascii="Aptos Display" w:hAnsi="Aptos Display"/>
+          <w:sz w:val="26"/>
+          <w:szCs w:val="26"/>
+        </w:rPr>
+        <w:t xml:space="preserve">7. **limit**: Limits to n elements.  </w:t>
+      </w:r>
+    </w:p>
+    <w:p>
+      <w:pPr>
+        <w:spacing w:after="0"/>
+        <w:rPr>
+          <w:rFonts w:ascii="Aptos Display" w:hAnsi="Aptos Display"/>
+          <w:sz w:val="26"/>
+          <w:szCs w:val="26"/>
+        </w:rPr>
+      </w:pPr>
+      <w:r>
+        <w:rPr>
+          <w:rFonts w:ascii="Aptos Display" w:hAnsi="Aptos Display"/>
+          <w:sz w:val="26"/>
+          <w:szCs w:val="26"/>
+        </w:rPr>
+        <w:t xml:space="preserve">   - `lst.stream().limit(2).forEach(System.out::println);`  </w:t>
+      </w:r>
+    </w:p>
+    <w:p>
+      <w:pPr>
+        <w:spacing w:after="0"/>
+        <w:rPr>
+          <w:rFonts w:ascii="Aptos Display" w:hAnsi="Aptos Display"/>
+          <w:sz w:val="26"/>
+          <w:szCs w:val="26"/>
+        </w:rPr>
+      </w:pPr>
+      <w:r>
+        <w:rPr>
+          <w:rFonts w:ascii="Aptos Display" w:hAnsi="Aptos Display"/>
+          <w:sz w:val="26"/>
+          <w:szCs w:val="26"/>
+        </w:rPr>
+        <w:t xml:space="preserve">   - Output: `Users{name='Prateek', age=26}, Users{name='Muskan', age=26}`</w:t>
+      </w:r>
+    </w:p>
+    <w:p>
+      <w:pPr>
+        <w:spacing w:after="0"/>
+        <w:rPr>
+          <w:rFonts w:ascii="Aptos Display" w:hAnsi="Aptos Display"/>
+          <w:sz w:val="26"/>
+          <w:szCs w:val="26"/>
+        </w:rPr>
+      </w:pPr>
+    </w:p>
+    <w:p>
+      <w:pPr>
+        <w:spacing w:after="0"/>
+        <w:rPr>
+          <w:rFonts w:ascii="Aptos Display" w:hAnsi="Aptos Display"/>
+          <w:sz w:val="26"/>
+          <w:szCs w:val="26"/>
+        </w:rPr>
+      </w:pPr>
+      <w:r>
+        <w:rPr>
+          <w:rFonts w:ascii="Aptos Display" w:hAnsi="Aptos Display"/>
+          <w:sz w:val="26"/>
+          <w:szCs w:val="26"/>
+        </w:rPr>
+        <w:t xml:space="preserve">8. **skip**: Skips n elements.  </w:t>
+      </w:r>
+    </w:p>
+    <w:p>
+      <w:pPr>
+        <w:spacing w:after="0"/>
+        <w:rPr>
+          <w:rFonts w:ascii="Aptos Display" w:hAnsi="Aptos Display"/>
+          <w:sz w:val="26"/>
+          <w:szCs w:val="26"/>
+        </w:rPr>
+      </w:pPr>
+      <w:r>
+        <w:rPr>
+          <w:rFonts w:ascii="Aptos Display" w:hAnsi="Aptos Display"/>
+          <w:sz w:val="26"/>
+          <w:szCs w:val="26"/>
+        </w:rPr>
+        <w:t xml:space="preserve">   - `lst.stream().skip(2).forEach(System.out::println);`  </w:t>
+      </w:r>
+    </w:p>
+    <w:p>
+      <w:pPr>
+        <w:spacing w:after="0"/>
+        <w:rPr>
+          <w:rFonts w:ascii="Aptos Display" w:hAnsi="Aptos Display"/>
+          <w:sz w:val="26"/>
+          <w:szCs w:val="26"/>
+        </w:rPr>
+      </w:pPr>
+      <w:r>
+        <w:rPr>
+          <w:rFonts w:ascii="Aptos Display" w:hAnsi="Aptos Display"/>
+          <w:sz w:val="26"/>
+          <w:szCs w:val="26"/>
+        </w:rPr>
+        <w:t xml:space="preserve">   - Output: `Users{name='Ankit', age=28}, Users{name='Siraj', age=28}`</w:t>
+      </w:r>
+    </w:p>
+    <w:p>
+      <w:pPr>
+        <w:spacing w:after="0"/>
+        <w:rPr>
+          <w:rFonts w:ascii="Aptos Display" w:hAnsi="Aptos Display"/>
+          <w:sz w:val="26"/>
+          <w:szCs w:val="26"/>
+        </w:rPr>
+      </w:pPr>
+    </w:p>
+    <w:p>
+      <w:pPr>
+        <w:spacing w:after="0"/>
+        <w:rPr>
+          <w:rFonts w:ascii="Aptos Display" w:hAnsi="Aptos Display"/>
+          <w:sz w:val="26"/>
+          <w:szCs w:val="26"/>
+        </w:rPr>
+      </w:pPr>
+      <w:r>
+        <w:rPr>
+          <w:rFonts w:ascii="Aptos Display" w:hAnsi="Aptos Display"/>
+          <w:sz w:val="26"/>
+          <w:szCs w:val="26"/>
+        </w:rPr>
+        <w:t xml:space="preserve">9. **takeWhile**: Takes until condition fails.  </w:t>
+      </w:r>
+    </w:p>
+    <w:p>
+      <w:pPr>
+        <w:spacing w:after="0"/>
+        <w:rPr>
+          <w:rFonts w:ascii="Aptos Display" w:hAnsi="Aptos Display"/>
+          <w:sz w:val="26"/>
+          <w:szCs w:val="26"/>
+        </w:rPr>
+      </w:pPr>
+      <w:r>
+        <w:rPr>
+          <w:rFonts w:ascii="Aptos Display" w:hAnsi="Aptos Display"/>
+          <w:sz w:val="26"/>
+          <w:szCs w:val="26"/>
+        </w:rPr>
+        <w:t xml:space="preserve">   - `lst.stream().takeWhile(u -&gt; u.getAge() == 26).forEach(System.out::println);`  </w:t>
+      </w:r>
+    </w:p>
+    <w:p>
+      <w:pPr>
+        <w:spacing w:after="0"/>
+        <w:rPr>
+          <w:rFonts w:ascii="Aptos Display" w:hAnsi="Aptos Display"/>
+          <w:sz w:val="26"/>
+          <w:szCs w:val="26"/>
+        </w:rPr>
+      </w:pPr>
+      <w:r>
+        <w:rPr>
+          <w:rFonts w:ascii="Aptos Display" w:hAnsi="Aptos Display"/>
+          <w:sz w:val="26"/>
+          <w:szCs w:val="26"/>
+        </w:rPr>
+        <w:t xml:space="preserve">   - Output: `Users{name='Prateek', age=26}, Users{name='Muskan', age=26}`</w:t>
+      </w:r>
+    </w:p>
+    <w:p>
+      <w:pPr>
+        <w:spacing w:after="0"/>
+        <w:rPr>
+          <w:rFonts w:ascii="Aptos Display" w:hAnsi="Aptos Display"/>
+          <w:sz w:val="26"/>
+          <w:szCs w:val="26"/>
+        </w:rPr>
+      </w:pPr>
+    </w:p>
+    <w:p>
+      <w:pPr>
+        <w:spacing w:after="0"/>
+        <w:rPr>
+          <w:rFonts w:ascii="Aptos Display" w:hAnsi="Aptos Display"/>
+          <w:sz w:val="26"/>
+          <w:szCs w:val="26"/>
+        </w:rPr>
+      </w:pPr>
+      <w:r>
+        <w:rPr>
+          <w:rFonts w:ascii="Aptos Display" w:hAnsi="Aptos Display"/>
+          <w:sz w:val="26"/>
+          <w:szCs w:val="26"/>
+        </w:rPr>
+        <w:t xml:space="preserve">10. **dropWhile**: Drops until condition fails.  </w:t>
+      </w:r>
+    </w:p>
+    <w:p>
+      <w:pPr>
+        <w:spacing w:after="0"/>
+        <w:rPr>
+          <w:rFonts w:ascii="Aptos Display" w:hAnsi="Aptos Display"/>
+          <w:sz w:val="26"/>
+          <w:szCs w:val="26"/>
+        </w:rPr>
+      </w:pPr>
+      <w:r>
+        <w:rPr>
+          <w:rFonts w:ascii="Aptos Display" w:hAnsi="Aptos Display"/>
+          <w:sz w:val="26"/>
+          <w:szCs w:val="26"/>
+        </w:rPr>
+        <w:t xml:space="preserve">    - `lst.stream().dropWhile(u -&gt; u.getAge() == 26).forEach(System.out::println);`  </w:t>
+      </w:r>
+    </w:p>
+    <w:p>
+      <w:pPr>
+        <w:spacing w:after="0"/>
+        <w:rPr>
+          <w:rFonts w:ascii="Aptos Display" w:hAnsi="Aptos Display"/>
+          <w:sz w:val="26"/>
+          <w:szCs w:val="26"/>
+        </w:rPr>
+      </w:pPr>
+      <w:r>
+        <w:rPr>
+          <w:rFonts w:ascii="Aptos Display" w:hAnsi="Aptos Display"/>
+          <w:sz w:val="26"/>
+          <w:szCs w:val="26"/>
+        </w:rPr>
+        <w:t xml:space="preserve">    - Output: `Users{name='Ankit', age=28}, Users{name='Siraj', age=28}`</w:t>
+      </w:r>
+    </w:p>
+    <w:p>
+      <w:pPr>
+        <w:spacing w:after="0"/>
+        <w:rPr>
+          <w:rFonts w:ascii="Aptos Display" w:hAnsi="Aptos Display"/>
+          <w:b/>
+          <w:bCs/>
+          <w:sz w:val="26"/>
+          <w:szCs w:val="26"/>
+        </w:rPr>
+      </w:pPr>
+    </w:p>
+    <w:p>
+      <w:pPr>
+        <w:spacing w:after="0"/>
+        <w:rPr>
+          <w:rFonts w:ascii="Aptos Display" w:hAnsi="Aptos Display"/>
+          <w:color w:val="EE0000"/>
+          <w:sz w:val="26"/>
+          <w:szCs w:val="26"/>
+        </w:rPr>
+      </w:pPr>
+      <w:r>
+        <w:rPr>
+          <w:rFonts w:ascii="Aptos Display" w:hAnsi="Aptos Display"/>
+          <w:color w:val="EE0000"/>
+          <w:sz w:val="26"/>
+          <w:szCs w:val="26"/>
+        </w:rPr>
+        <w:lastRenderedPageBreak/>
+        <w:t>Terminal Operations</w:t>
+      </w:r>
+    </w:p>
+    <w:p>
+      <w:pPr>
+        <w:spacing w:after="0"/>
+        <w:rPr>
+          <w:rFonts w:ascii="Aptos Display" w:hAnsi="Aptos Display"/>
+          <w:b/>
+          <w:bCs/>
+          <w:sz w:val="26"/>
+          <w:szCs w:val="26"/>
+        </w:rPr>
+      </w:pPr>
+    </w:p>
+    <w:p>
+      <w:pPr>
+        <w:spacing w:after="0"/>
+        <w:rPr>
+          <w:rFonts w:ascii="Aptos Display" w:hAnsi="Aptos Display"/>
+          <w:sz w:val="26"/>
+          <w:szCs w:val="26"/>
+        </w:rPr>
+      </w:pPr>
+      <w:r>
+        <w:rPr>
+          <w:rFonts w:ascii="Aptos Display" w:hAnsi="Aptos Display"/>
+          <w:sz w:val="26"/>
+          <w:szCs w:val="26"/>
+        </w:rPr>
+        <w:t xml:space="preserve">1. **forEach**: Applies action to each.  </w:t>
+      </w:r>
+    </w:p>
+    <w:p>
+      <w:pPr>
+        <w:spacing w:after="0"/>
+        <w:rPr>
+          <w:rFonts w:ascii="Aptos Display" w:hAnsi="Aptos Display"/>
+          <w:sz w:val="26"/>
+          <w:szCs w:val="26"/>
+        </w:rPr>
+      </w:pPr>
+      <w:r>
+        <w:rPr>
+          <w:rFonts w:ascii="Aptos Display" w:hAnsi="Aptos Display"/>
+          <w:sz w:val="26"/>
+          <w:szCs w:val="26"/>
+        </w:rPr>
+        <w:t xml:space="preserve">   - `lst.stream().forEach(System.out::println);`  </w:t>
+      </w:r>
+    </w:p>
+    <w:p>
+      <w:pPr>
+        <w:spacing w:after="0"/>
+        <w:rPr>
+          <w:rFonts w:ascii="Aptos Display" w:hAnsi="Aptos Display"/>
+          <w:sz w:val="26"/>
+          <w:szCs w:val="26"/>
+        </w:rPr>
+      </w:pPr>
+      <w:r>
+        <w:rPr>
+          <w:rFonts w:ascii="Aptos Display" w:hAnsi="Aptos Display"/>
+          <w:sz w:val="26"/>
+          <w:szCs w:val="26"/>
+        </w:rPr>
+        <w:t xml:space="preserve">   - Output: Prints all users</w:t>
+      </w:r>
+    </w:p>
+    <w:p>
+      <w:pPr>
+        <w:spacing w:after="0"/>
+        <w:rPr>
+          <w:rFonts w:ascii="Aptos Display" w:hAnsi="Aptos Display"/>
+          <w:sz w:val="26"/>
+          <w:szCs w:val="26"/>
+        </w:rPr>
+      </w:pPr>
+    </w:p>
+    <w:p>
+      <w:pPr>
+        <w:spacing w:after="0"/>
+        <w:rPr>
+          <w:rFonts w:ascii="Aptos Display" w:hAnsi="Aptos Display"/>
+          <w:sz w:val="26"/>
+          <w:szCs w:val="26"/>
+        </w:rPr>
+      </w:pPr>
+      <w:r>
+        <w:rPr>
+          <w:rFonts w:ascii="Aptos Display" w:hAnsi="Aptos Display"/>
+          <w:sz w:val="26"/>
+          <w:szCs w:val="26"/>
+        </w:rPr>
+        <w:t xml:space="preserve">2. **toArray**: Collects to array.  </w:t>
+      </w:r>
+    </w:p>
+    <w:p>
+      <w:pPr>
+        <w:spacing w:after="0"/>
+        <w:rPr>
+          <w:rFonts w:ascii="Aptos Display" w:hAnsi="Aptos Display"/>
+          <w:sz w:val="26"/>
+          <w:szCs w:val="26"/>
+        </w:rPr>
+      </w:pPr>
+      <w:r>
+        <w:rPr>
+          <w:rFonts w:ascii="Aptos Display" w:hAnsi="Aptos Display"/>
+          <w:sz w:val="26"/>
+          <w:szCs w:val="26"/>
+        </w:rPr>
+        <w:t xml:space="preserve">   - `Object[] arr = lst.stream().toArray(); System.out.println(arr.length);`  </w:t>
+      </w:r>
+    </w:p>
+    <w:p>
+      <w:pPr>
+        <w:spacing w:after="0"/>
+        <w:rPr>
+          <w:rFonts w:ascii="Aptos Display" w:hAnsi="Aptos Display"/>
+          <w:sz w:val="26"/>
+          <w:szCs w:val="26"/>
+        </w:rPr>
+      </w:pPr>
+      <w:r>
+        <w:rPr>
+          <w:rFonts w:ascii="Aptos Display" w:hAnsi="Aptos Display"/>
+          <w:sz w:val="26"/>
+          <w:szCs w:val="26"/>
+        </w:rPr>
+        <w:t xml:space="preserve">   - Output: `4`</w:t>
+      </w:r>
+    </w:p>
+    <w:p>
+      <w:pPr>
+        <w:spacing w:after="0"/>
+        <w:rPr>
+          <w:rFonts w:ascii="Aptos Display" w:hAnsi="Aptos Display"/>
+          <w:sz w:val="26"/>
+          <w:szCs w:val="26"/>
+        </w:rPr>
+      </w:pPr>
+    </w:p>
+    <w:p>
+      <w:pPr>
+        <w:spacing w:after="0"/>
+        <w:rPr>
+          <w:rFonts w:ascii="Aptos Display" w:hAnsi="Aptos Display"/>
+          <w:sz w:val="26"/>
+          <w:szCs w:val="26"/>
+        </w:rPr>
+      </w:pPr>
+      <w:r>
+        <w:rPr>
+          <w:rFonts w:ascii="Aptos Display" w:hAnsi="Aptos Display"/>
+          <w:sz w:val="26"/>
+          <w:szCs w:val="26"/>
+        </w:rPr>
+        <w:t xml:space="preserve">3. **reduce**: Reduces to single value.  </w:t>
+      </w:r>
+    </w:p>
+    <w:p>
+      <w:pPr>
+        <w:spacing w:after="0"/>
+        <w:rPr>
+          <w:rFonts w:ascii="Aptos Display" w:hAnsi="Aptos Display"/>
+          <w:sz w:val="26"/>
+          <w:szCs w:val="26"/>
+        </w:rPr>
+      </w:pPr>
+      <w:r>
+        <w:rPr>
+          <w:rFonts w:ascii="Aptos Display" w:hAnsi="Aptos Display"/>
+          <w:sz w:val="26"/>
+          <w:szCs w:val="26"/>
+        </w:rPr>
+        <w:t xml:space="preserve">   - `int sum = lst.stream().map(Users::getAge).reduce(0, Integer::sum); System.out.println(sum);`  </w:t>
+      </w:r>
+    </w:p>
+    <w:p>
+      <w:pPr>
+        <w:spacing w:after="0"/>
+        <w:rPr>
+          <w:rFonts w:ascii="Aptos Display" w:hAnsi="Aptos Display"/>
+          <w:sz w:val="26"/>
+          <w:szCs w:val="26"/>
+        </w:rPr>
+      </w:pPr>
+      <w:r>
+        <w:rPr>
+          <w:rFonts w:ascii="Aptos Display" w:hAnsi="Aptos Display"/>
+          <w:sz w:val="26"/>
+          <w:szCs w:val="26"/>
+        </w:rPr>
+        <w:t xml:space="preserve">   - Output: `108`</w:t>
+      </w:r>
+    </w:p>
+    <w:p>
+      <w:pPr>
+        <w:spacing w:after="0"/>
+        <w:rPr>
+          <w:rFonts w:ascii="Aptos Display" w:hAnsi="Aptos Display"/>
+          <w:sz w:val="26"/>
+          <w:szCs w:val="26"/>
+        </w:rPr>
+      </w:pPr>
+    </w:p>
+    <w:p>
+      <w:pPr>
+        <w:spacing w:after="0"/>
+        <w:rPr>
+          <w:rFonts w:ascii="Aptos Display" w:hAnsi="Aptos Display"/>
+          <w:sz w:val="26"/>
+          <w:szCs w:val="26"/>
+        </w:rPr>
+      </w:pPr>
+      <w:r>
+        <w:rPr>
+          <w:rFonts w:ascii="Aptos Display" w:hAnsi="Aptos Display"/>
+          <w:sz w:val="26"/>
+          <w:szCs w:val="26"/>
+        </w:rPr>
+        <w:t xml:space="preserve">4. **collect**: Collects to collection.  </w:t>
+      </w:r>
+    </w:p>
+    <w:p>
+      <w:pPr>
+        <w:spacing w:after="0"/>
+        <w:rPr>
+          <w:rFonts w:ascii="Aptos Display" w:hAnsi="Aptos Display"/>
+          <w:sz w:val="26"/>
+          <w:szCs w:val="26"/>
+        </w:rPr>
+      </w:pPr>
+      <w:r>
+        <w:rPr>
+          <w:rFonts w:ascii="Aptos Display" w:hAnsi="Aptos Display"/>
+          <w:sz w:val="26"/>
+          <w:szCs w:val="26"/>
+        </w:rPr>
+        <w:t xml:space="preserve">   - `List&lt;String&gt; names = lst.stream().map(Users::getName).collect(Collectors.toList()); System.out.println(names);`  </w:t>
+      </w:r>
+    </w:p>
+    <w:p>
+      <w:pPr>
+        <w:spacing w:after="0"/>
+        <w:rPr>
+          <w:rFonts w:ascii="Aptos Display" w:hAnsi="Aptos Display"/>
+          <w:sz w:val="26"/>
+          <w:szCs w:val="26"/>
+        </w:rPr>
+      </w:pPr>
+      <w:r>
+        <w:rPr>
+          <w:rFonts w:ascii="Aptos Display" w:hAnsi="Aptos Display"/>
+          <w:sz w:val="26"/>
+          <w:szCs w:val="26"/>
+        </w:rPr>
+        <w:t xml:space="preserve">   - Output: `[Prateek, Muskan, Ankit, Siraj]`</w:t>
+      </w:r>
+    </w:p>
+    <w:p>
+      <w:pPr>
+        <w:spacing w:after="0"/>
+        <w:rPr>
+          <w:rFonts w:ascii="Aptos Display" w:hAnsi="Aptos Display"/>
+          <w:sz w:val="26"/>
+          <w:szCs w:val="26"/>
+        </w:rPr>
+      </w:pPr>
+    </w:p>
+    <w:p>
+      <w:pPr>
+        <w:spacing w:after="0"/>
+        <w:rPr>
+          <w:rFonts w:ascii="Aptos Display" w:hAnsi="Aptos Display"/>
+          <w:sz w:val="26"/>
+          <w:szCs w:val="26"/>
+        </w:rPr>
+      </w:pPr>
+      <w:r>
+        <w:rPr>
+          <w:rFonts w:ascii="Aptos Display" w:hAnsi="Aptos Display"/>
+          <w:sz w:val="26"/>
+          <w:szCs w:val="26"/>
+        </w:rPr>
+        <w:t xml:space="preserve">5. **min**: Finds minimum.  </w:t>
+      </w:r>
+    </w:p>
+    <w:p>
+      <w:pPr>
+        <w:spacing w:after="0"/>
+        <w:rPr>
+          <w:rFonts w:ascii="Aptos Display" w:hAnsi="Aptos Display"/>
+          <w:sz w:val="26"/>
+          <w:szCs w:val="26"/>
+        </w:rPr>
+      </w:pPr>
+      <w:r>
+        <w:rPr>
+          <w:rFonts w:ascii="Aptos Display" w:hAnsi="Aptos Display"/>
+          <w:sz w:val="26"/>
+          <w:szCs w:val="26"/>
+        </w:rPr>
+        <w:t xml:space="preserve">   - `lst.stream().min((u1, u2) -&gt; u1.getAge() - u2.getAge()).ifPresent(System.out::println);`  </w:t>
+      </w:r>
+    </w:p>
+    <w:p>
+      <w:pPr>
+        <w:spacing w:after="0"/>
+        <w:rPr>
+          <w:rFonts w:ascii="Aptos Display" w:hAnsi="Aptos Display"/>
+          <w:sz w:val="26"/>
+          <w:szCs w:val="26"/>
+        </w:rPr>
+      </w:pPr>
+      <w:r>
+        <w:rPr>
+          <w:rFonts w:ascii="Aptos Display" w:hAnsi="Aptos Display"/>
+          <w:sz w:val="26"/>
+          <w:szCs w:val="26"/>
+        </w:rPr>
+        <w:t xml:space="preserve">   - Output: `Users{name='Prateek', age=26}`</w:t>
+      </w:r>
+    </w:p>
+    <w:p>
+      <w:pPr>
+        <w:spacing w:after="0"/>
+        <w:rPr>
+          <w:rFonts w:ascii="Aptos Display" w:hAnsi="Aptos Display"/>
+          <w:sz w:val="26"/>
+          <w:szCs w:val="26"/>
+        </w:rPr>
+      </w:pPr>
+    </w:p>
+    <w:p>
+      <w:pPr>
+        <w:spacing w:after="0"/>
+        <w:rPr>
+          <w:rFonts w:ascii="Aptos Display" w:hAnsi="Aptos Display"/>
+          <w:sz w:val="26"/>
+          <w:szCs w:val="26"/>
+        </w:rPr>
+      </w:pPr>
+      <w:r>
+        <w:rPr>
+          <w:rFonts w:ascii="Aptos Display" w:hAnsi="Aptos Display"/>
+          <w:sz w:val="26"/>
+          <w:szCs w:val="26"/>
+        </w:rPr>
+        <w:t xml:space="preserve">6. **max**: Finds maximum.  </w:t>
+      </w:r>
+    </w:p>
+    <w:p>
+      <w:pPr>
+        <w:spacing w:after="0"/>
+        <w:rPr>
+          <w:rFonts w:ascii="Aptos Display" w:hAnsi="Aptos Display"/>
+          <w:sz w:val="26"/>
+          <w:szCs w:val="26"/>
+        </w:rPr>
+      </w:pPr>
+      <w:r>
+        <w:rPr>
+          <w:rFonts w:ascii="Aptos Display" w:hAnsi="Aptos Display"/>
+          <w:sz w:val="26"/>
+          <w:szCs w:val="26"/>
+        </w:rPr>
+        <w:t xml:space="preserve">   - `lst.stream().max((u1, u2) -&gt; u1.getAge() - u2.getAge()).ifPresent(System.out::println);`  </w:t>
+      </w:r>
+    </w:p>
+    <w:p>
+      <w:pPr>
+        <w:spacing w:after="0"/>
+        <w:rPr>
+          <w:rFonts w:ascii="Aptos Display" w:hAnsi="Aptos Display"/>
+          <w:sz w:val="26"/>
+          <w:szCs w:val="26"/>
+        </w:rPr>
+      </w:pPr>
+      <w:r>
+        <w:rPr>
+          <w:rFonts w:ascii="Aptos Display" w:hAnsi="Aptos Display"/>
+          <w:sz w:val="26"/>
+          <w:szCs w:val="26"/>
+        </w:rPr>
+        <w:t xml:space="preserve">   - Output: `Users{name='Ankit', age=28}`</w:t>
+      </w:r>
+    </w:p>
+    <w:p>
+      <w:pPr>
+        <w:spacing w:after="0"/>
+        <w:rPr>
+          <w:rFonts w:ascii="Aptos Display" w:hAnsi="Aptos Display"/>
+          <w:sz w:val="26"/>
+          <w:szCs w:val="26"/>
+        </w:rPr>
+      </w:pPr>
+    </w:p>
+    <w:p>
+      <w:pPr>
+        <w:spacing w:after="0"/>
+        <w:rPr>
+          <w:rFonts w:ascii="Aptos Display" w:hAnsi="Aptos Display"/>
+          <w:sz w:val="26"/>
+          <w:szCs w:val="26"/>
+        </w:rPr>
+      </w:pPr>
+      <w:r>
+        <w:rPr>
+          <w:rFonts w:ascii="Aptos Display" w:hAnsi="Aptos Display"/>
+          <w:sz w:val="26"/>
+          <w:szCs w:val="26"/>
+        </w:rPr>
+        <w:t xml:space="preserve">7. **count**: Counts elements.  </w:t>
+      </w:r>
+    </w:p>
+    <w:p>
+      <w:pPr>
+        <w:spacing w:after="0"/>
+        <w:rPr>
+          <w:rFonts w:ascii="Aptos Display" w:hAnsi="Aptos Display"/>
+          <w:sz w:val="26"/>
+          <w:szCs w:val="26"/>
+        </w:rPr>
+      </w:pPr>
+      <w:r>
+        <w:rPr>
+          <w:rFonts w:ascii="Aptos Display" w:hAnsi="Aptos Display"/>
+          <w:sz w:val="26"/>
+          <w:szCs w:val="26"/>
+        </w:rPr>
+        <w:t xml:space="preserve">   - `long count = lst.stream().count(); System.out.println(count);`  </w:t>
+      </w:r>
+    </w:p>
+    <w:p>
+      <w:pPr>
+        <w:spacing w:after="0"/>
+        <w:rPr>
+          <w:rFonts w:ascii="Aptos Display" w:hAnsi="Aptos Display"/>
+          <w:sz w:val="26"/>
+          <w:szCs w:val="26"/>
+        </w:rPr>
+      </w:pPr>
+      <w:r>
+        <w:rPr>
+          <w:rFonts w:ascii="Aptos Display" w:hAnsi="Aptos Display"/>
+          <w:sz w:val="26"/>
+          <w:szCs w:val="26"/>
+        </w:rPr>
+        <w:t xml:space="preserve">   - Output: `4`</w:t>
+      </w:r>
+    </w:p>
+    <w:p>
+      <w:pPr>
+        <w:spacing w:after="0"/>
+        <w:rPr>
+          <w:rFonts w:ascii="Aptos Display" w:hAnsi="Aptos Display"/>
+          <w:sz w:val="26"/>
+          <w:szCs w:val="26"/>
+        </w:rPr>
+      </w:pPr>
+    </w:p>
+    <w:p>
+      <w:pPr>
+        <w:spacing w:after="0"/>
+        <w:rPr>
+          <w:rFonts w:ascii="Aptos Display" w:hAnsi="Aptos Display"/>
+          <w:sz w:val="26"/>
+          <w:szCs w:val="26"/>
+        </w:rPr>
+      </w:pPr>
+      <w:r>
+        <w:rPr>
+          <w:rFonts w:ascii="Aptos Display" w:hAnsi="Aptos Display"/>
+          <w:sz w:val="26"/>
+          <w:szCs w:val="26"/>
+        </w:rPr>
+        <w:t xml:space="preserve">8. **anyMatch**: Checks if any match.  </w:t>
+      </w:r>
+    </w:p>
+    <w:p>
+      <w:pPr>
+        <w:spacing w:after="0"/>
+        <w:rPr>
+          <w:rFonts w:ascii="Aptos Display" w:hAnsi="Aptos Display"/>
+          <w:sz w:val="26"/>
+          <w:szCs w:val="26"/>
+        </w:rPr>
+      </w:pPr>
+      <w:r>
+        <w:rPr>
+          <w:rFonts w:ascii="Aptos Display" w:hAnsi="Aptos Display"/>
+          <w:sz w:val="26"/>
+          <w:szCs w:val="26"/>
+        </w:rPr>
+        <w:t xml:space="preserve">   - `boolean match = lst.stream().anyMatch(u -&gt; u.getAge() == 28); System.out.println(match);`  </w:t>
+      </w:r>
+    </w:p>
+    <w:p>
+      <w:pPr>
+        <w:spacing w:after="0"/>
+        <w:rPr>
+          <w:rFonts w:ascii="Aptos Display" w:hAnsi="Aptos Display"/>
+          <w:sz w:val="26"/>
+          <w:szCs w:val="26"/>
+        </w:rPr>
+      </w:pPr>
+      <w:r>
+        <w:rPr>
+          <w:rFonts w:ascii="Aptos Display" w:hAnsi="Aptos Display"/>
+          <w:sz w:val="26"/>
+          <w:szCs w:val="26"/>
+        </w:rPr>
+        <w:t xml:space="preserve">   - Output: `true`</w:t>
+      </w:r>
+    </w:p>
+    <w:p>
+      <w:pPr>
+        <w:spacing w:after="0"/>
+        <w:rPr>
+          <w:rFonts w:ascii="Aptos Display" w:hAnsi="Aptos Display"/>
+          <w:sz w:val="26"/>
+          <w:szCs w:val="26"/>
+        </w:rPr>
+      </w:pPr>
+    </w:p>
+    <w:p>
+      <w:pPr>
+        <w:spacing w:after="0"/>
+        <w:rPr>
+          <w:rFonts w:ascii="Aptos Display" w:hAnsi="Aptos Display"/>
+          <w:sz w:val="26"/>
+          <w:szCs w:val="26"/>
+        </w:rPr>
+      </w:pPr>
+      <w:r>
+        <w:rPr>
+          <w:rFonts w:ascii="Aptos Display" w:hAnsi="Aptos Display"/>
+          <w:sz w:val="26"/>
+          <w:szCs w:val="26"/>
+        </w:rPr>
+        <w:t xml:space="preserve">9. **allMatch**: Checks if all match.  </w:t>
+      </w:r>
+    </w:p>
+    <w:p>
+      <w:pPr>
+        <w:spacing w:after="0"/>
+        <w:rPr>
+          <w:rFonts w:ascii="Aptos Display" w:hAnsi="Aptos Display"/>
+          <w:sz w:val="26"/>
+          <w:szCs w:val="26"/>
+        </w:rPr>
+      </w:pPr>
+      <w:r>
+        <w:rPr>
+          <w:rFonts w:ascii="Aptos Display" w:hAnsi="Aptos Display"/>
+          <w:sz w:val="26"/>
+          <w:szCs w:val="26"/>
+        </w:rPr>
+        <w:t xml:space="preserve">   - `boolean all = lst.stream().allMatch(u -&gt; u.getAge() &gt; 25); System.out.println(all);`  </w:t>
+      </w:r>
+    </w:p>
+    <w:p>
+      <w:pPr>
+        <w:spacing w:after="0"/>
+        <w:rPr>
+          <w:rFonts w:ascii="Aptos Display" w:hAnsi="Aptos Display"/>
+          <w:sz w:val="26"/>
+          <w:szCs w:val="26"/>
+        </w:rPr>
+      </w:pPr>
+      <w:r>
+        <w:rPr>
+          <w:rFonts w:ascii="Aptos Display" w:hAnsi="Aptos Display"/>
+          <w:sz w:val="26"/>
+          <w:szCs w:val="26"/>
+        </w:rPr>
+        <w:t xml:space="preserve">   - Output: `true`</w:t>
+      </w:r>
+    </w:p>
+    <w:p>
+      <w:pPr>
+        <w:spacing w:after="0"/>
+        <w:rPr>
+          <w:rFonts w:ascii="Aptos Display" w:hAnsi="Aptos Display"/>
+          <w:sz w:val="26"/>
+          <w:szCs w:val="26"/>
+        </w:rPr>
+      </w:pPr>
+    </w:p>
+    <w:p>
+      <w:pPr>
+        <w:spacing w:after="0"/>
+        <w:rPr>
+          <w:rFonts w:ascii="Aptos Display" w:hAnsi="Aptos Display"/>
+          <w:sz w:val="26"/>
+          <w:szCs w:val="26"/>
+        </w:rPr>
+      </w:pPr>
+      <w:r>
+        <w:rPr>
+          <w:rFonts w:ascii="Aptos Display" w:hAnsi="Aptos Display"/>
+          <w:sz w:val="26"/>
+          <w:szCs w:val="26"/>
+        </w:rPr>
+        <w:t xml:space="preserve">10. **noneMatch**: Checks if none match.  </w:t>
+      </w:r>
+    </w:p>
+    <w:p>
+      <w:pPr>
+        <w:spacing w:after="0"/>
+        <w:rPr>
+          <w:rFonts w:ascii="Aptos Display" w:hAnsi="Aptos Display"/>
+          <w:sz w:val="26"/>
+          <w:szCs w:val="26"/>
+        </w:rPr>
+      </w:pPr>
+      <w:r>
+        <w:rPr>
+          <w:rFonts w:ascii="Aptos Display" w:hAnsi="Aptos Display"/>
+          <w:sz w:val="26"/>
+          <w:szCs w:val="26"/>
+        </w:rPr>
+        <w:t xml:space="preserve">    - `boolean none = lst.stream().noneMatch(u -&gt; u.getAge() &lt; 25); System.out.println(none);`  </w:t>
+      </w:r>
+    </w:p>
+    <w:p>
+      <w:pPr>
+        <w:spacing w:after="0"/>
+        <w:rPr>
+          <w:rFonts w:ascii="Aptos Display" w:hAnsi="Aptos Display"/>
+          <w:sz w:val="26"/>
+          <w:szCs w:val="26"/>
+        </w:rPr>
+      </w:pPr>
+      <w:r>
+        <w:rPr>
+          <w:rFonts w:ascii="Aptos Display" w:hAnsi="Aptos Display"/>
+          <w:sz w:val="26"/>
+          <w:szCs w:val="26"/>
+        </w:rPr>
+        <w:t xml:space="preserve">    - Output: `true`</w:t>
+      </w:r>
+    </w:p>
+    <w:p>
+      <w:pPr>
+        <w:spacing w:after="0"/>
+        <w:rPr>
+          <w:rFonts w:ascii="Aptos Display" w:hAnsi="Aptos Display"/>
+          <w:sz w:val="26"/>
+          <w:szCs w:val="26"/>
+        </w:rPr>
+      </w:pPr>
+    </w:p>
+    <w:p>
+      <w:pPr>
+        <w:spacing w:after="0"/>
+        <w:rPr>
+          <w:rFonts w:ascii="Aptos Display" w:hAnsi="Aptos Display"/>
+          <w:sz w:val="26"/>
+          <w:szCs w:val="26"/>
+        </w:rPr>
+      </w:pPr>
+      <w:r>
+        <w:rPr>
+          <w:rFonts w:ascii="Aptos Display" w:hAnsi="Aptos Display"/>
+          <w:sz w:val="26"/>
+          <w:szCs w:val="26"/>
+        </w:rPr>
+        <w:t xml:space="preserve">11. **findFirst**: Returns first element.  </w:t>
+      </w:r>
+    </w:p>
+    <w:p>
+      <w:pPr>
+        <w:spacing w:after="0"/>
+        <w:rPr>
+          <w:rFonts w:ascii="Aptos Display" w:hAnsi="Aptos Display"/>
+          <w:sz w:val="26"/>
+          <w:szCs w:val="26"/>
+        </w:rPr>
+      </w:pPr>
+      <w:r>
+        <w:rPr>
+          <w:rFonts w:ascii="Aptos Display" w:hAnsi="Aptos Display"/>
+          <w:sz w:val="26"/>
+          <w:szCs w:val="26"/>
+        </w:rPr>
+        <w:t xml:space="preserve">    - `lst.stream().findFirst().ifPresent(System.out::println);`  </w:t>
+      </w:r>
+    </w:p>
+    <w:p>
+      <w:pPr>
+        <w:spacing w:after="0"/>
+        <w:rPr>
+          <w:rFonts w:ascii="Aptos Display" w:hAnsi="Aptos Display"/>
+          <w:sz w:val="26"/>
+          <w:szCs w:val="26"/>
+        </w:rPr>
+      </w:pPr>
+      <w:r>
+        <w:rPr>
+          <w:rFonts w:ascii="Aptos Display" w:hAnsi="Aptos Display"/>
+          <w:sz w:val="26"/>
+          <w:szCs w:val="26"/>
+        </w:rPr>
+        <w:lastRenderedPageBreak/>
+        <w:t xml:space="preserve">    - Output: `Users{name='Prateek', age=26}`</w:t>
+      </w:r>
+    </w:p>
+    <w:p>
+      <w:pPr>
+        <w:spacing w:after="0"/>
+        <w:rPr>
+          <w:rFonts w:ascii="Aptos Display" w:hAnsi="Aptos Display"/>
+          <w:sz w:val="26"/>
+          <w:szCs w:val="26"/>
+        </w:rPr>
+      </w:pPr>
+    </w:p>
+    <w:p>
+      <w:pPr>
+        <w:spacing w:after="0"/>
+        <w:rPr>
+          <w:rFonts w:ascii="Aptos Display" w:hAnsi="Aptos Display"/>
+          <w:sz w:val="26"/>
+          <w:szCs w:val="26"/>
+        </w:rPr>
+      </w:pPr>
+      <w:r>
+        <w:rPr>
+          <w:rFonts w:ascii="Aptos Display" w:hAnsi="Aptos Display"/>
+          <w:sz w:val="26"/>
+          <w:szCs w:val="26"/>
+        </w:rPr>
+        <w:t xml:space="preserve">12. **findAny**: Returns any element.  </w:t>
+      </w:r>
+    </w:p>
+    <w:p>
+      <w:pPr>
+        <w:spacing w:after="0"/>
+        <w:rPr>
+          <w:rFonts w:ascii="Aptos Display" w:hAnsi="Aptos Display"/>
+          <w:sz w:val="26"/>
+          <w:szCs w:val="26"/>
+        </w:rPr>
+      </w:pPr>
+      <w:r>
+        <w:rPr>
+          <w:rFonts w:ascii="Aptos Display" w:hAnsi="Aptos Display"/>
+          <w:sz w:val="26"/>
+          <w:szCs w:val="26"/>
+        </w:rPr>
+        <w:t xml:space="preserve">    - `lst.stream().findAny().ifPresent(System.out::println);`  </w:t>
+      </w:r>
+    </w:p>
+    <w:p>
+      <w:pPr>
+        <w:spacing w:after="0"/>
+        <w:rPr>
+          <w:rFonts w:ascii="Aptos Display" w:hAnsi="Aptos Display"/>
+          <w:sz w:val="26"/>
+          <w:szCs w:val="26"/>
+        </w:rPr>
+      </w:pPr>
+      <w:r>
+        <w:rPr>
+          <w:rFonts w:ascii="Aptos Display" w:hAnsi="Aptos Display"/>
+          <w:sz w:val="26"/>
+          <w:szCs w:val="26"/>
+        </w:rPr>
+        <w:t xml:space="preserve">    - Output: `Users{name='Prateek', age=26}`</w:t>
+      </w:r>
+    </w:p>
+    <w:p>
+      <w:pPr>
+        <w:spacing w:after="0"/>
+        <w:rPr>
+          <w:rFonts w:ascii="Aptos Display" w:hAnsi="Aptos Display"/>
+          <w:sz w:val="26"/>
+          <w:szCs w:val="26"/>
+        </w:rPr>
+      </w:pPr>
+    </w:p>
+    <w:p>
+      <w:pPr>
+        <w:spacing w:after="0"/>
+        <w:rPr>
+          <w:rFonts w:ascii="Aptos Display" w:hAnsi="Aptos Display"/>
+          <w:b/>
+          <w:bCs/>
+          <w:sz w:val="26"/>
+          <w:szCs w:val="26"/>
+        </w:rPr>
+      </w:pPr>
+      <w:r>
+        <w:rPr>
+          <w:rFonts w:ascii="Aptos Display" w:hAnsi="Aptos Display"/>
+          <w:b/>
+          <w:bCs/>
+          <w:sz w:val="26"/>
+          <w:szCs w:val="26"/>
+        </w:rPr>
+        <w:t>Notes</w:t>
+      </w:r>
+    </w:p>
+    <w:p>
+      <w:pPr>
+        <w:spacing w:after="0"/>
+        <w:rPr>
+          <w:rFonts w:ascii="Aptos Display" w:hAnsi="Aptos Display"/>
+          <w:sz w:val="26"/>
+          <w:szCs w:val="26"/>
+        </w:rPr>
+      </w:pPr>
+      <w:r>
+        <w:rPr>
+          <w:rFonts w:ascii="Aptos Display" w:hAnsi="Aptos Display"/>
+          <w:sz w:val="26"/>
+          <w:szCs w:val="26"/>
+        </w:rPr>
+        <w:t>- Chain intermediate operations before a terminal operation.</w:t>
+      </w:r>
+    </w:p>
+    <w:p>
+      <w:pPr>
+        <w:spacing w:after="0"/>
+        <w:rPr>
+          <w:rFonts w:ascii="Aptos Display" w:hAnsi="Aptos Display"/>
+          <w:sz w:val="26"/>
+          <w:szCs w:val="26"/>
+        </w:rPr>
+      </w:pPr>
+      <w:r>
+        <w:rPr>
+          <w:rFonts w:ascii="Aptos Display" w:hAnsi="Aptos Display"/>
+          <w:sz w:val="26"/>
+          <w:szCs w:val="26"/>
+        </w:rPr>
+        <w:t>- Use `parallelStream()` for parallel processing where applicable.</w:t>
+      </w:r>
+    </w:p>
+    <w:p>
+      <w:pPr>
+        <w:spacing w:after="0"/>
+        <w:rPr>
+          <w:rFonts w:ascii="Aptos Display" w:hAnsi="Aptos Display"/>
+          <w:sz w:val="26"/>
+          <w:szCs w:val="26"/>
+        </w:rPr>
+      </w:pPr>
+    </w:p>
+    <w:p>
+      <w:pPr>
+        <w:spacing w:after="0"/>
+        <w:rPr>
+          <w:rFonts w:ascii="Aptos Display" w:hAnsi="Aptos Display"/>
+          <w:sz w:val="26"/>
+          <w:szCs w:val="26"/>
+        </w:rPr>
+      </w:pPr>
+      <w:r>
+        <w:rPr>
+          <w:rFonts w:ascii="Aptos Display" w:hAnsi="Aptos Display"/>
+          <w:sz w:val="26"/>
+          <w:szCs w:val="26"/>
+        </w:rPr>
+        <w:t xml:space="preserve">Here’s a </w:t>
+      </w:r>
+      <w:r>
+        <w:rPr>
+          <w:rFonts w:ascii="Aptos Display" w:hAnsi="Aptos Display"/>
+          <w:b/>
+          <w:bCs/>
+          <w:sz w:val="26"/>
+          <w:szCs w:val="26"/>
+        </w:rPr>
+        <w:t>cheat sheet</w:t>
+      </w:r>
+      <w:r>
+        <w:rPr>
+          <w:rFonts w:ascii="Aptos Display" w:hAnsi="Aptos Display"/>
+          <w:sz w:val="26"/>
+          <w:szCs w:val="26"/>
+        </w:rPr>
+        <w:t xml:space="preserve"> of the main Java Stream operations grouped by type:</w:t>
+      </w:r>
+    </w:p>
+    <w:p>
+      <w:pPr>
+        <w:spacing w:after="0"/>
+        <w:rPr>
+          <w:rFonts w:ascii="Aptos Display" w:hAnsi="Aptos Display"/>
+          <w:sz w:val="26"/>
+          <w:szCs w:val="26"/>
+        </w:rPr>
+      </w:pPr>
+      <w:r>
+        <w:rPr>
+          <w:rFonts w:ascii="Aptos Display" w:hAnsi="Aptos Display"/>
+          <w:sz w:val="26"/>
+          <w:szCs w:val="26"/>
+        </w:rPr>
+        <w:pict w14:anchorId="1FA50232">
+          <v:rect id="_x0000_i1025" style="width:0;height:1.5pt" o:hralign="center" o:hrstd="t" o:hr="t" fillcolor="#a0a0a0" stroked="f"/>
+        </w:pict>
+      </w:r>
+    </w:p>
+    <w:p>
+      <w:pPr>
+        <w:spacing w:after="0"/>
+        <w:rPr>
+          <w:rFonts w:ascii="Aptos Display" w:hAnsi="Aptos Display"/>
+          <w:b/>
+          <w:bCs/>
+          <w:sz w:val="26"/>
+          <w:szCs w:val="26"/>
+        </w:rPr>
+      </w:pPr>
+      <w:r>
+        <w:rPr>
+          <w:rFonts w:ascii="Aptos Display" w:hAnsi="Aptos Display"/>
           <w:b/>
           <w:bCs/>
           <w:sz w:val="26"/>
@@ -83,6 +1670,7 @@
       </w:r>
       <w:r>
         <w:rPr>
+          <w:rFonts w:ascii="Aptos Display" w:hAnsi="Aptos Display"/>
           <w:b/>
           <w:bCs/>
           <w:sz w:val="26"/>
@@ -99,12 +1687,14 @@
         </w:numPr>
         <w:spacing w:after="0"/>
         <w:rPr>
-          <w:sz w:val="26"/>
-          <w:szCs w:val="26"/>
-        </w:rPr>
-      </w:pPr>
-      <w:r>
-        <w:rPr>
+          <w:rFonts w:ascii="Aptos Display" w:hAnsi="Aptos Display"/>
+          <w:sz w:val="26"/>
+          <w:szCs w:val="26"/>
+        </w:rPr>
+      </w:pPr>
+      <w:r>
+        <w:rPr>
+          <w:rFonts w:ascii="Aptos Display" w:hAnsi="Aptos Display"/>
           <w:sz w:val="26"/>
           <w:szCs w:val="26"/>
         </w:rPr>
@@ -119,12 +1709,14 @@
         </w:numPr>
         <w:spacing w:after="0"/>
         <w:rPr>
-          <w:sz w:val="26"/>
-          <w:szCs w:val="26"/>
-        </w:rPr>
-      </w:pPr>
-      <w:r>
-        <w:rPr>
+          <w:rFonts w:ascii="Aptos Display" w:hAnsi="Aptos Display"/>
+          <w:sz w:val="26"/>
+          <w:szCs w:val="26"/>
+        </w:rPr>
+      </w:pPr>
+      <w:r>
+        <w:rPr>
+          <w:rFonts w:ascii="Aptos Display" w:hAnsi="Aptos Display"/>
           <w:sz w:val="26"/>
           <w:szCs w:val="26"/>
         </w:rPr>
@@ -139,12 +1731,14 @@
         </w:numPr>
         <w:spacing w:after="0"/>
         <w:rPr>
-          <w:sz w:val="26"/>
-          <w:szCs w:val="26"/>
-        </w:rPr>
-      </w:pPr>
-      <w:r>
-        <w:rPr>
+          <w:rFonts w:ascii="Aptos Display" w:hAnsi="Aptos Display"/>
+          <w:sz w:val="26"/>
+          <w:szCs w:val="26"/>
+        </w:rPr>
+      </w:pPr>
+      <w:r>
+        <w:rPr>
+          <w:rFonts w:ascii="Aptos Display" w:hAnsi="Aptos Display"/>
           <w:sz w:val="26"/>
           <w:szCs w:val="26"/>
         </w:rPr>
@@ -159,12 +1753,14 @@
         </w:numPr>
         <w:spacing w:after="0"/>
         <w:rPr>
-          <w:sz w:val="26"/>
-          <w:szCs w:val="26"/>
-        </w:rPr>
-      </w:pPr>
-      <w:r>
-        <w:rPr>
+          <w:rFonts w:ascii="Aptos Display" w:hAnsi="Aptos Display"/>
+          <w:sz w:val="26"/>
+          <w:szCs w:val="26"/>
+        </w:rPr>
+      </w:pPr>
+      <w:r>
+        <w:rPr>
+          <w:rFonts w:ascii="Aptos Display" w:hAnsi="Aptos Display"/>
           <w:sz w:val="26"/>
           <w:szCs w:val="26"/>
         </w:rPr>
@@ -179,12 +1775,14 @@
         </w:numPr>
         <w:spacing w:after="0"/>
         <w:rPr>
-          <w:sz w:val="26"/>
-          <w:szCs w:val="26"/>
-        </w:rPr>
-      </w:pPr>
-      <w:r>
-        <w:rPr>
+          <w:rFonts w:ascii="Aptos Display" w:hAnsi="Aptos Display"/>
+          <w:sz w:val="26"/>
+          <w:szCs w:val="26"/>
+        </w:rPr>
+      </w:pPr>
+      <w:r>
+        <w:rPr>
+          <w:rFonts w:ascii="Aptos Display" w:hAnsi="Aptos Display"/>
           <w:sz w:val="26"/>
           <w:szCs w:val="26"/>
         </w:rPr>
@@ -199,12 +1797,14 @@
         </w:numPr>
         <w:spacing w:after="0"/>
         <w:rPr>
-          <w:sz w:val="26"/>
-          <w:szCs w:val="26"/>
-        </w:rPr>
-      </w:pPr>
-      <w:r>
-        <w:rPr>
+          <w:rFonts w:ascii="Aptos Display" w:hAnsi="Aptos Display"/>
+          <w:sz w:val="26"/>
+          <w:szCs w:val="26"/>
+        </w:rPr>
+      </w:pPr>
+      <w:r>
+        <w:rPr>
+          <w:rFonts w:ascii="Aptos Display" w:hAnsi="Aptos Display"/>
           <w:sz w:val="26"/>
           <w:szCs w:val="26"/>
         </w:rPr>
@@ -215,17 +1815,19 @@
       <w:pPr>
         <w:spacing w:after="0"/>
         <w:rPr>
-          <w:sz w:val="26"/>
-          <w:szCs w:val="26"/>
-        </w:rPr>
-      </w:pPr>
-      <w:r>
-        <w:rPr>
+          <w:rFonts w:ascii="Aptos Display" w:hAnsi="Aptos Display"/>
+          <w:sz w:val="26"/>
+          <w:szCs w:val="26"/>
+        </w:rPr>
+      </w:pPr>
+      <w:r>
+        <w:rPr>
+          <w:rFonts w:ascii="Aptos Display" w:hAnsi="Aptos Display"/>
           <w:sz w:val="26"/>
           <w:szCs w:val="26"/>
         </w:rPr>
         <w:pict w14:anchorId="1851EB58">
-          <v:rect id="_x0000_i1050" style="width:0;height:1.5pt" o:hralign="center" o:hrstd="t" o:hr="t" fillcolor="#a0a0a0" stroked="f"/>
+          <v:rect id="_x0000_i1026" style="width:0;height:1.5pt" o:hralign="center" o:hrstd="t" o:hr="t" fillcolor="#a0a0a0" stroked="f"/>
         </w:pict>
       </w:r>
     </w:p>
@@ -233,6 +1835,7 @@
       <w:pPr>
         <w:spacing w:after="0"/>
         <w:rPr>
+          <w:rFonts w:ascii="Aptos Display" w:hAnsi="Aptos Display"/>
           <w:b/>
           <w:bCs/>
           <w:sz w:val="26"/>
@@ -241,6 +1844,7 @@
       </w:pPr>
       <w:r>
         <w:rPr>
+          <w:rFonts w:ascii="Aptos Display" w:hAnsi="Aptos Display"/>
           <w:b/>
           <w:bCs/>
           <w:sz w:val="26"/>
@@ -260,6 +1864,7 @@
       </w:r>
       <w:r>
         <w:rPr>
+          <w:rFonts w:ascii="Aptos Display" w:hAnsi="Aptos Display"/>
           <w:b/>
           <w:bCs/>
           <w:sz w:val="26"/>
@@ -269,6 +1874,7 @@
       </w:r>
       <w:r>
         <w:rPr>
+          <w:rFonts w:ascii="Aptos Display" w:hAnsi="Aptos Display"/>
           <w:b/>
           <w:bCs/>
           <w:i/>
@@ -283,12 +1889,14 @@
       <w:pPr>
         <w:spacing w:after="0"/>
         <w:rPr>
-          <w:sz w:val="26"/>
-          <w:szCs w:val="26"/>
-        </w:rPr>
-      </w:pPr>
-      <w:r>
-        <w:rPr>
+          <w:rFonts w:ascii="Aptos Display" w:hAnsi="Aptos Display"/>
+          <w:sz w:val="26"/>
+          <w:szCs w:val="26"/>
+        </w:rPr>
+      </w:pPr>
+      <w:r>
+        <w:rPr>
+          <w:rFonts w:ascii="Aptos Display" w:hAnsi="Aptos Display"/>
           <w:b/>
           <w:bCs/>
           <w:sz w:val="26"/>
@@ -305,12 +1913,14 @@
         </w:numPr>
         <w:spacing w:after="0"/>
         <w:rPr>
-          <w:sz w:val="26"/>
-          <w:szCs w:val="26"/>
-        </w:rPr>
-      </w:pPr>
-      <w:r>
-        <w:rPr>
+          <w:rFonts w:ascii="Aptos Display" w:hAnsi="Aptos Display"/>
+          <w:sz w:val="26"/>
+          <w:szCs w:val="26"/>
+        </w:rPr>
+      </w:pPr>
+      <w:r>
+        <w:rPr>
+          <w:rFonts w:ascii="Aptos Display" w:hAnsi="Aptos Display"/>
           <w:sz w:val="26"/>
           <w:szCs w:val="26"/>
         </w:rPr>
@@ -325,12 +1935,14 @@
         </w:numPr>
         <w:spacing w:after="0"/>
         <w:rPr>
-          <w:sz w:val="26"/>
-          <w:szCs w:val="26"/>
-        </w:rPr>
-      </w:pPr>
-      <w:r>
-        <w:rPr>
+          <w:rFonts w:ascii="Aptos Display" w:hAnsi="Aptos Display"/>
+          <w:sz w:val="26"/>
+          <w:szCs w:val="26"/>
+        </w:rPr>
+      </w:pPr>
+      <w:r>
+        <w:rPr>
+          <w:rFonts w:ascii="Aptos Display" w:hAnsi="Aptos Display"/>
           <w:sz w:val="26"/>
           <w:szCs w:val="26"/>
         </w:rPr>
@@ -345,12 +1957,14 @@
         </w:numPr>
         <w:spacing w:after="0"/>
         <w:rPr>
-          <w:sz w:val="26"/>
-          <w:szCs w:val="26"/>
-        </w:rPr>
-      </w:pPr>
-      <w:r>
-        <w:rPr>
+          <w:rFonts w:ascii="Aptos Display" w:hAnsi="Aptos Display"/>
+          <w:sz w:val="26"/>
+          <w:szCs w:val="26"/>
+        </w:rPr>
+      </w:pPr>
+      <w:r>
+        <w:rPr>
+          <w:rFonts w:ascii="Aptos Display" w:hAnsi="Aptos Display"/>
           <w:sz w:val="26"/>
           <w:szCs w:val="26"/>
         </w:rPr>
@@ -365,12 +1979,14 @@
         </w:numPr>
         <w:spacing w:after="0"/>
         <w:rPr>
-          <w:sz w:val="26"/>
-          <w:szCs w:val="26"/>
-        </w:rPr>
-      </w:pPr>
-      <w:r>
-        <w:rPr>
+          <w:rFonts w:ascii="Aptos Display" w:hAnsi="Aptos Display"/>
+          <w:sz w:val="26"/>
+          <w:szCs w:val="26"/>
+        </w:rPr>
+      </w:pPr>
+      <w:r>
+        <w:rPr>
+          <w:rFonts w:ascii="Aptos Display" w:hAnsi="Aptos Display"/>
           <w:sz w:val="26"/>
           <w:szCs w:val="26"/>
         </w:rPr>
@@ -381,12 +1997,14 @@
       <w:pPr>
         <w:spacing w:after="0"/>
         <w:rPr>
-          <w:sz w:val="26"/>
-          <w:szCs w:val="26"/>
-        </w:rPr>
-      </w:pPr>
-      <w:r>
-        <w:rPr>
+          <w:rFonts w:ascii="Aptos Display" w:hAnsi="Aptos Display"/>
+          <w:sz w:val="26"/>
+          <w:szCs w:val="26"/>
+        </w:rPr>
+      </w:pPr>
+      <w:r>
+        <w:rPr>
+          <w:rFonts w:ascii="Aptos Display" w:hAnsi="Aptos Display"/>
           <w:b/>
           <w:bCs/>
           <w:sz w:val="26"/>
@@ -403,12 +2021,14 @@
         </w:numPr>
         <w:spacing w:after="0"/>
         <w:rPr>
-          <w:sz w:val="26"/>
-          <w:szCs w:val="26"/>
-        </w:rPr>
-      </w:pPr>
-      <w:r>
-        <w:rPr>
+          <w:rFonts w:ascii="Aptos Display" w:hAnsi="Aptos Display"/>
+          <w:sz w:val="26"/>
+          <w:szCs w:val="26"/>
+        </w:rPr>
+      </w:pPr>
+      <w:r>
+        <w:rPr>
+          <w:rFonts w:ascii="Aptos Display" w:hAnsi="Aptos Display"/>
           <w:sz w:val="26"/>
           <w:szCs w:val="26"/>
         </w:rPr>
@@ -423,12 +2043,14 @@
         </w:numPr>
         <w:spacing w:after="0"/>
         <w:rPr>
-          <w:sz w:val="26"/>
-          <w:szCs w:val="26"/>
-        </w:rPr>
-      </w:pPr>
-      <w:r>
-        <w:rPr>
+          <w:rFonts w:ascii="Aptos Display" w:hAnsi="Aptos Display"/>
+          <w:sz w:val="26"/>
+          <w:szCs w:val="26"/>
+        </w:rPr>
+      </w:pPr>
+      <w:r>
+        <w:rPr>
+          <w:rFonts w:ascii="Aptos Display" w:hAnsi="Aptos Display"/>
           <w:sz w:val="26"/>
           <w:szCs w:val="26"/>
         </w:rPr>
@@ -443,12 +2065,14 @@
         </w:numPr>
         <w:spacing w:after="0"/>
         <w:rPr>
-          <w:sz w:val="26"/>
-          <w:szCs w:val="26"/>
-        </w:rPr>
-      </w:pPr>
-      <w:r>
-        <w:rPr>
+          <w:rFonts w:ascii="Aptos Display" w:hAnsi="Aptos Display"/>
+          <w:sz w:val="26"/>
+          <w:szCs w:val="26"/>
+        </w:rPr>
+      </w:pPr>
+      <w:r>
+        <w:rPr>
+          <w:rFonts w:ascii="Aptos Display" w:hAnsi="Aptos Display"/>
           <w:sz w:val="26"/>
           <w:szCs w:val="26"/>
         </w:rPr>
@@ -459,12 +2083,14 @@
       <w:pPr>
         <w:spacing w:after="0"/>
         <w:rPr>
-          <w:sz w:val="26"/>
-          <w:szCs w:val="26"/>
-        </w:rPr>
-      </w:pPr>
-      <w:r>
-        <w:rPr>
+          <w:rFonts w:ascii="Aptos Display" w:hAnsi="Aptos Display"/>
+          <w:sz w:val="26"/>
+          <w:szCs w:val="26"/>
+        </w:rPr>
+      </w:pPr>
+      <w:r>
+        <w:rPr>
+          <w:rFonts w:ascii="Aptos Display" w:hAnsi="Aptos Display"/>
           <w:b/>
           <w:bCs/>
           <w:sz w:val="26"/>
@@ -481,12 +2107,14 @@
         </w:numPr>
         <w:spacing w:after="0"/>
         <w:rPr>
-          <w:sz w:val="26"/>
-          <w:szCs w:val="26"/>
-        </w:rPr>
-      </w:pPr>
-      <w:r>
-        <w:rPr>
+          <w:rFonts w:ascii="Aptos Display" w:hAnsi="Aptos Display"/>
+          <w:sz w:val="26"/>
+          <w:szCs w:val="26"/>
+        </w:rPr>
+      </w:pPr>
+      <w:r>
+        <w:rPr>
+          <w:rFonts w:ascii="Aptos Display" w:hAnsi="Aptos Display"/>
           <w:sz w:val="26"/>
           <w:szCs w:val="26"/>
         </w:rPr>
@@ -501,12 +2129,14 @@
         </w:numPr>
         <w:spacing w:after="0"/>
         <w:rPr>
-          <w:sz w:val="26"/>
-          <w:szCs w:val="26"/>
-        </w:rPr>
-      </w:pPr>
-      <w:r>
-        <w:rPr>
+          <w:rFonts w:ascii="Aptos Display" w:hAnsi="Aptos Display"/>
+          <w:sz w:val="26"/>
+          <w:szCs w:val="26"/>
+        </w:rPr>
+      </w:pPr>
+      <w:r>
+        <w:rPr>
+          <w:rFonts w:ascii="Aptos Display" w:hAnsi="Aptos Display"/>
           <w:sz w:val="26"/>
           <w:szCs w:val="26"/>
         </w:rPr>
@@ -517,12 +2147,14 @@
       <w:pPr>
         <w:spacing w:after="0"/>
         <w:rPr>
-          <w:sz w:val="26"/>
-          <w:szCs w:val="26"/>
-        </w:rPr>
-      </w:pPr>
-      <w:r>
-        <w:rPr>
+          <w:rFonts w:ascii="Aptos Display" w:hAnsi="Aptos Display"/>
+          <w:sz w:val="26"/>
+          <w:szCs w:val="26"/>
+        </w:rPr>
+      </w:pPr>
+      <w:r>
+        <w:rPr>
+          <w:rFonts w:ascii="Aptos Display" w:hAnsi="Aptos Display"/>
           <w:b/>
           <w:bCs/>
           <w:sz w:val="26"/>
@@ -539,12 +2171,14 @@
         </w:numPr>
         <w:spacing w:after="0"/>
         <w:rPr>
-          <w:sz w:val="26"/>
-          <w:szCs w:val="26"/>
-        </w:rPr>
-      </w:pPr>
-      <w:r>
-        <w:rPr>
+          <w:rFonts w:ascii="Aptos Display" w:hAnsi="Aptos Display"/>
+          <w:sz w:val="26"/>
+          <w:szCs w:val="26"/>
+        </w:rPr>
+      </w:pPr>
+      <w:r>
+        <w:rPr>
+          <w:rFonts w:ascii="Aptos Display" w:hAnsi="Aptos Display"/>
           <w:sz w:val="26"/>
           <w:szCs w:val="26"/>
         </w:rPr>
@@ -555,17 +2189,19 @@
       <w:pPr>
         <w:spacing w:after="0"/>
         <w:rPr>
-          <w:sz w:val="26"/>
-          <w:szCs w:val="26"/>
-        </w:rPr>
-      </w:pPr>
-      <w:r>
-        <w:rPr>
+          <w:rFonts w:ascii="Aptos Display" w:hAnsi="Aptos Display"/>
+          <w:sz w:val="26"/>
+          <w:szCs w:val="26"/>
+        </w:rPr>
+      </w:pPr>
+      <w:r>
+        <w:rPr>
+          <w:rFonts w:ascii="Aptos Display" w:hAnsi="Aptos Display"/>
           <w:sz w:val="26"/>
           <w:szCs w:val="26"/>
         </w:rPr>
         <w:pict w14:anchorId="19BE44C5">
-          <v:rect id="_x0000_i1051" style="width:0;height:1.5pt" o:hralign="center" o:hrstd="t" o:hr="t" fillcolor="#a0a0a0" stroked="f"/>
+          <v:rect id="_x0000_i1027" style="width:0;height:1.5pt" o:hralign="center" o:hrstd="t" o:hr="t" fillcolor="#a0a0a0" stroked="f"/>
         </w:pict>
       </w:r>
     </w:p>
@@ -573,6 +2209,7 @@
       <w:pPr>
         <w:spacing w:after="0"/>
         <w:rPr>
+          <w:rFonts w:ascii="Aptos Display" w:hAnsi="Aptos Display"/>
           <w:b/>
           <w:bCs/>
           <w:sz w:val="26"/>
@@ -581,6 +2218,7 @@
       </w:pPr>
       <w:r>
         <w:rPr>
+          <w:rFonts w:ascii="Aptos Display" w:hAnsi="Aptos Display"/>
           <w:b/>
           <w:bCs/>
           <w:sz w:val="26"/>
@@ -600,6 +2238,7 @@
       </w:r>
       <w:r>
         <w:rPr>
+          <w:rFonts w:ascii="Aptos Display" w:hAnsi="Aptos Display"/>
           <w:b/>
           <w:bCs/>
           <w:sz w:val="26"/>
@@ -609,6 +2248,7 @@
       </w:r>
       <w:r>
         <w:rPr>
+          <w:rFonts w:ascii="Aptos Display" w:hAnsi="Aptos Display"/>
           <w:b/>
           <w:bCs/>
           <w:i/>
@@ -623,12 +2263,14 @@
       <w:pPr>
         <w:spacing w:after="0"/>
         <w:rPr>
-          <w:sz w:val="26"/>
-          <w:szCs w:val="26"/>
-        </w:rPr>
-      </w:pPr>
-      <w:r>
-        <w:rPr>
+          <w:rFonts w:ascii="Aptos Display" w:hAnsi="Aptos Display"/>
+          <w:sz w:val="26"/>
+          <w:szCs w:val="26"/>
+        </w:rPr>
+      </w:pPr>
+      <w:r>
+        <w:rPr>
+          <w:rFonts w:ascii="Aptos Display" w:hAnsi="Aptos Display"/>
           <w:b/>
           <w:bCs/>
           <w:sz w:val="26"/>
@@ -638,6 +2280,7 @@
       </w:r>
       <w:r>
         <w:rPr>
+          <w:rFonts w:ascii="Aptos Display" w:hAnsi="Aptos Display"/>
           <w:sz w:val="26"/>
           <w:szCs w:val="26"/>
         </w:rPr>
@@ -645,6 +2288,7 @@
       </w:r>
       <w:r>
         <w:rPr>
+          <w:rFonts w:ascii="Aptos Display" w:hAnsi="Aptos Display"/>
           <w:i/>
           <w:iCs/>
           <w:sz w:val="26"/>
@@ -661,12 +2305,14 @@
         </w:numPr>
         <w:spacing w:after="0"/>
         <w:rPr>
-          <w:sz w:val="26"/>
-          <w:szCs w:val="26"/>
-        </w:rPr>
-      </w:pPr>
-      <w:r>
-        <w:rPr>
+          <w:rFonts w:ascii="Aptos Display" w:hAnsi="Aptos Display"/>
+          <w:sz w:val="26"/>
+          <w:szCs w:val="26"/>
+        </w:rPr>
+      </w:pPr>
+      <w:r>
+        <w:rPr>
+          <w:rFonts w:ascii="Aptos Display" w:hAnsi="Aptos Display"/>
           <w:sz w:val="26"/>
           <w:szCs w:val="26"/>
         </w:rPr>
@@ -681,12 +2327,14 @@
         </w:numPr>
         <w:spacing w:after="0"/>
         <w:rPr>
-          <w:sz w:val="26"/>
-          <w:szCs w:val="26"/>
-        </w:rPr>
-      </w:pPr>
-      <w:r>
-        <w:rPr>
+          <w:rFonts w:ascii="Aptos Display" w:hAnsi="Aptos Display"/>
+          <w:sz w:val="26"/>
+          <w:szCs w:val="26"/>
+        </w:rPr>
+      </w:pPr>
+      <w:r>
+        <w:rPr>
+          <w:rFonts w:ascii="Aptos Display" w:hAnsi="Aptos Display"/>
           <w:sz w:val="26"/>
           <w:szCs w:val="26"/>
         </w:rPr>
@@ -701,12 +2349,14 @@
         </w:numPr>
         <w:spacing w:after="0"/>
         <w:rPr>
-          <w:sz w:val="26"/>
-          <w:szCs w:val="26"/>
-        </w:rPr>
-      </w:pPr>
-      <w:r>
-        <w:rPr>
+          <w:rFonts w:ascii="Aptos Display" w:hAnsi="Aptos Display"/>
+          <w:sz w:val="26"/>
+          <w:szCs w:val="26"/>
+        </w:rPr>
+      </w:pPr>
+      <w:r>
+        <w:rPr>
+          <w:rFonts w:ascii="Aptos Display" w:hAnsi="Aptos Display"/>
           <w:sz w:val="26"/>
           <w:szCs w:val="26"/>
         </w:rPr>
@@ -717,12 +2367,14 @@
       <w:pPr>
         <w:spacing w:after="0"/>
         <w:rPr>
-          <w:sz w:val="26"/>
-          <w:szCs w:val="26"/>
-        </w:rPr>
-      </w:pPr>
-      <w:r>
-        <w:rPr>
+          <w:rFonts w:ascii="Aptos Display" w:hAnsi="Aptos Display"/>
+          <w:sz w:val="26"/>
+          <w:szCs w:val="26"/>
+        </w:rPr>
+      </w:pPr>
+      <w:r>
+        <w:rPr>
+          <w:rFonts w:ascii="Aptos Display" w:hAnsi="Aptos Display"/>
           <w:b/>
           <w:bCs/>
           <w:sz w:val="26"/>
@@ -732,6 +2384,7 @@
       </w:r>
       <w:r>
         <w:rPr>
+          <w:rFonts w:ascii="Aptos Display" w:hAnsi="Aptos Display"/>
           <w:sz w:val="26"/>
           <w:szCs w:val="26"/>
         </w:rPr>
@@ -739,6 +2392,7 @@
       </w:r>
       <w:r>
         <w:rPr>
+          <w:rFonts w:ascii="Aptos Display" w:hAnsi="Aptos Display"/>
           <w:i/>
           <w:iCs/>
           <w:sz w:val="26"/>
@@ -755,12 +2409,14 @@
         </w:numPr>
         <w:spacing w:after="0"/>
         <w:rPr>
-          <w:sz w:val="26"/>
-          <w:szCs w:val="26"/>
-        </w:rPr>
-      </w:pPr>
-      <w:r>
-        <w:rPr>
+          <w:rFonts w:ascii="Aptos Display" w:hAnsi="Aptos Display"/>
+          <w:sz w:val="26"/>
+          <w:szCs w:val="26"/>
+        </w:rPr>
+      </w:pPr>
+      <w:r>
+        <w:rPr>
+          <w:rFonts w:ascii="Aptos Display" w:hAnsi="Aptos Display"/>
           <w:sz w:val="26"/>
           <w:szCs w:val="26"/>
         </w:rPr>
@@ -775,12 +2431,14 @@
         </w:numPr>
         <w:spacing w:after="0"/>
         <w:rPr>
-          <w:sz w:val="26"/>
-          <w:szCs w:val="26"/>
-        </w:rPr>
-      </w:pPr>
-      <w:r>
-        <w:rPr>
+          <w:rFonts w:ascii="Aptos Display" w:hAnsi="Aptos Display"/>
+          <w:sz w:val="26"/>
+          <w:szCs w:val="26"/>
+        </w:rPr>
+      </w:pPr>
+      <w:r>
+        <w:rPr>
+          <w:rFonts w:ascii="Aptos Display" w:hAnsi="Aptos Display"/>
           <w:sz w:val="26"/>
           <w:szCs w:val="26"/>
         </w:rPr>
@@ -791,17 +2449,20 @@
       <w:pPr>
         <w:spacing w:after="0"/>
         <w:rPr>
-          <w:sz w:val="26"/>
-          <w:szCs w:val="26"/>
-        </w:rPr>
-      </w:pPr>
-      <w:r>
-        <w:rPr>
+          <w:rFonts w:ascii="Aptos Display" w:hAnsi="Aptos Display"/>
+          <w:sz w:val="26"/>
+          <w:szCs w:val="26"/>
+        </w:rPr>
+      </w:pPr>
+      <w:r>
+        <w:rPr>
+          <w:rFonts w:ascii="Aptos Display" w:hAnsi="Aptos Display"/>
           <w:b/>
           <w:bCs/>
           <w:sz w:val="26"/>
           <w:szCs w:val="26"/>
         </w:rPr>
+        <w:lastRenderedPageBreak/>
         <w:t>Reduction</w:t>
       </w:r>
     </w:p>
@@ -813,12 +2474,14 @@
         </w:numPr>
         <w:spacing w:after="0"/>
         <w:rPr>
-          <w:sz w:val="26"/>
-          <w:szCs w:val="26"/>
-        </w:rPr>
-      </w:pPr>
-      <w:r>
-        <w:rPr>
+          <w:rFonts w:ascii="Aptos Display" w:hAnsi="Aptos Display"/>
+          <w:sz w:val="26"/>
+          <w:szCs w:val="26"/>
+        </w:rPr>
+      </w:pPr>
+      <w:r>
+        <w:rPr>
+          <w:rFonts w:ascii="Aptos Display" w:hAnsi="Aptos Display"/>
           <w:sz w:val="26"/>
           <w:szCs w:val="26"/>
         </w:rPr>
@@ -833,12 +2496,14 @@
         </w:numPr>
         <w:spacing w:after="0"/>
         <w:rPr>
-          <w:sz w:val="26"/>
-          <w:szCs w:val="26"/>
-        </w:rPr>
-      </w:pPr>
-      <w:r>
-        <w:rPr>
+          <w:rFonts w:ascii="Aptos Display" w:hAnsi="Aptos Display"/>
+          <w:sz w:val="26"/>
+          <w:szCs w:val="26"/>
+        </w:rPr>
+      </w:pPr>
+      <w:r>
+        <w:rPr>
+          <w:rFonts w:ascii="Aptos Display" w:hAnsi="Aptos Display"/>
           <w:sz w:val="26"/>
           <w:szCs w:val="26"/>
         </w:rPr>
@@ -853,12 +2518,14 @@
         </w:numPr>
         <w:spacing w:after="0"/>
         <w:rPr>
-          <w:sz w:val="26"/>
-          <w:szCs w:val="26"/>
-        </w:rPr>
-      </w:pPr>
-      <w:r>
-        <w:rPr>
+          <w:rFonts w:ascii="Aptos Display" w:hAnsi="Aptos Display"/>
+          <w:sz w:val="26"/>
+          <w:szCs w:val="26"/>
+        </w:rPr>
+      </w:pPr>
+      <w:r>
+        <w:rPr>
+          <w:rFonts w:ascii="Aptos Display" w:hAnsi="Aptos Display"/>
           <w:sz w:val="26"/>
           <w:szCs w:val="26"/>
         </w:rPr>
@@ -873,12 +2540,14 @@
         </w:numPr>
         <w:spacing w:after="0"/>
         <w:rPr>
-          <w:sz w:val="26"/>
-          <w:szCs w:val="26"/>
-        </w:rPr>
-      </w:pPr>
-      <w:r>
-        <w:rPr>
+          <w:rFonts w:ascii="Aptos Display" w:hAnsi="Aptos Display"/>
+          <w:sz w:val="26"/>
+          <w:szCs w:val="26"/>
+        </w:rPr>
+      </w:pPr>
+      <w:r>
+        <w:rPr>
+          <w:rFonts w:ascii="Aptos Display" w:hAnsi="Aptos Display"/>
           <w:sz w:val="26"/>
           <w:szCs w:val="26"/>
         </w:rPr>
@@ -889,12 +2558,14 @@
       <w:pPr>
         <w:spacing w:after="0"/>
         <w:rPr>
-          <w:sz w:val="26"/>
-          <w:szCs w:val="26"/>
-        </w:rPr>
-      </w:pPr>
-      <w:r>
-        <w:rPr>
+          <w:rFonts w:ascii="Aptos Display" w:hAnsi="Aptos Display"/>
+          <w:sz w:val="26"/>
+          <w:szCs w:val="26"/>
+        </w:rPr>
+      </w:pPr>
+      <w:r>
+        <w:rPr>
+          <w:rFonts w:ascii="Aptos Display" w:hAnsi="Aptos Display"/>
           <w:b/>
           <w:bCs/>
           <w:sz w:val="26"/>
@@ -911,12 +2582,14 @@
         </w:numPr>
         <w:spacing w:after="0"/>
         <w:rPr>
-          <w:sz w:val="26"/>
-          <w:szCs w:val="26"/>
-        </w:rPr>
-      </w:pPr>
-      <w:r>
-        <w:rPr>
+          <w:rFonts w:ascii="Aptos Display" w:hAnsi="Aptos Display"/>
+          <w:sz w:val="26"/>
+          <w:szCs w:val="26"/>
+        </w:rPr>
+      </w:pPr>
+      <w:r>
+        <w:rPr>
+          <w:rFonts w:ascii="Aptos Display" w:hAnsi="Aptos Display"/>
           <w:sz w:val="26"/>
           <w:szCs w:val="26"/>
         </w:rPr>
@@ -931,12 +2604,14 @@
         </w:numPr>
         <w:spacing w:after="0"/>
         <w:rPr>
-          <w:sz w:val="26"/>
-          <w:szCs w:val="26"/>
-        </w:rPr>
-      </w:pPr>
-      <w:r>
-        <w:rPr>
+          <w:rFonts w:ascii="Aptos Display" w:hAnsi="Aptos Display"/>
+          <w:sz w:val="26"/>
+          <w:szCs w:val="26"/>
+        </w:rPr>
+      </w:pPr>
+      <w:r>
+        <w:rPr>
+          <w:rFonts w:ascii="Aptos Display" w:hAnsi="Aptos Display"/>
           <w:sz w:val="26"/>
           <w:szCs w:val="26"/>
         </w:rPr>
@@ -951,12 +2626,14 @@
         </w:numPr>
         <w:spacing w:after="0"/>
         <w:rPr>
-          <w:sz w:val="26"/>
-          <w:szCs w:val="26"/>
-        </w:rPr>
-      </w:pPr>
-      <w:r>
-        <w:rPr>
+          <w:rFonts w:ascii="Aptos Display" w:hAnsi="Aptos Display"/>
+          <w:sz w:val="26"/>
+          <w:szCs w:val="26"/>
+        </w:rPr>
+      </w:pPr>
+      <w:r>
+        <w:rPr>
+          <w:rFonts w:ascii="Aptos Display" w:hAnsi="Aptos Display"/>
           <w:sz w:val="26"/>
           <w:szCs w:val="26"/>
         </w:rPr>
@@ -967,17 +2644,19 @@
       <w:pPr>
         <w:spacing w:after="0"/>
         <w:rPr>
-          <w:sz w:val="26"/>
-          <w:szCs w:val="26"/>
-        </w:rPr>
-      </w:pPr>
-      <w:r>
-        <w:rPr>
+          <w:rFonts w:ascii="Aptos Display" w:hAnsi="Aptos Display"/>
+          <w:sz w:val="26"/>
+          <w:szCs w:val="26"/>
+        </w:rPr>
+      </w:pPr>
+      <w:r>
+        <w:rPr>
+          <w:rFonts w:ascii="Aptos Display" w:hAnsi="Aptos Display"/>
           <w:sz w:val="26"/>
           <w:szCs w:val="26"/>
         </w:rPr>
         <w:pict w14:anchorId="3360FD14">
-          <v:rect id="_x0000_i1052" style="width:0;height:1.5pt" o:hralign="center" o:hrstd="t" o:hr="t" fillcolor="#a0a0a0" stroked="f"/>
+          <v:rect id="_x0000_i1028" style="width:0;height:1.5pt" o:hralign="center" o:hrstd="t" o:hr="t" fillcolor="#a0a0a0" stroked="f"/>
         </w:pict>
       </w:r>
     </w:p>
@@ -985,6 +2664,7 @@
       <w:pPr>
         <w:spacing w:after="0"/>
         <w:rPr>
+          <w:rFonts w:ascii="Aptos Display" w:hAnsi="Aptos Display"/>
           <w:b/>
           <w:bCs/>
           <w:sz w:val="26"/>
@@ -993,12 +2673,12 @@
       </w:pPr>
       <w:r>
         <w:rPr>
+          <w:rFonts w:ascii="Aptos Display" w:hAnsi="Aptos Display"/>
           <w:b/>
           <w:bCs/>
           <w:sz w:val="26"/>
           <w:szCs w:val="26"/>
         </w:rPr>
-        <w:lastRenderedPageBreak/>
         <w:t>4️</w:t>
       </w:r>
       <w:r>
@@ -1013,6 +2693,7 @@
       </w:r>
       <w:r>
         <w:rPr>
+          <w:rFonts w:ascii="Aptos Display" w:hAnsi="Aptos Display"/>
           <w:b/>
           <w:bCs/>
           <w:sz w:val="26"/>
@@ -1025,12 +2706,14 @@
       <w:pPr>
         <w:spacing w:after="0"/>
         <w:rPr>
-          <w:sz w:val="26"/>
-          <w:szCs w:val="26"/>
-        </w:rPr>
-      </w:pPr>
-      <w:r>
-        <w:rPr>
+          <w:rFonts w:ascii="Aptos Display" w:hAnsi="Aptos Display"/>
+          <w:sz w:val="26"/>
+          <w:szCs w:val="26"/>
+        </w:rPr>
+      </w:pPr>
+      <w:r>
+        <w:rPr>
+          <w:rFonts w:ascii="Aptos Display" w:hAnsi="Aptos Display"/>
           <w:sz w:val="26"/>
           <w:szCs w:val="26"/>
         </w:rPr>
@@ -1045,12 +2728,14 @@
         </w:numPr>
         <w:spacing w:after="0"/>
         <w:rPr>
-          <w:sz w:val="26"/>
-          <w:szCs w:val="26"/>
-        </w:rPr>
-      </w:pPr>
-      <w:r>
-        <w:rPr>
+          <w:rFonts w:ascii="Aptos Display" w:hAnsi="Aptos Display"/>
+          <w:sz w:val="26"/>
+          <w:szCs w:val="26"/>
+        </w:rPr>
+      </w:pPr>
+      <w:r>
+        <w:rPr>
+          <w:rFonts w:ascii="Aptos Display" w:hAnsi="Aptos Display"/>
           <w:sz w:val="26"/>
           <w:szCs w:val="26"/>
         </w:rPr>
@@ -1065,12 +2750,14 @@
         </w:numPr>
         <w:spacing w:after="0"/>
         <w:rPr>
-          <w:sz w:val="26"/>
-          <w:szCs w:val="26"/>
-        </w:rPr>
-      </w:pPr>
-      <w:r>
-        <w:rPr>
+          <w:rFonts w:ascii="Aptos Display" w:hAnsi="Aptos Display"/>
+          <w:sz w:val="26"/>
+          <w:szCs w:val="26"/>
+        </w:rPr>
+      </w:pPr>
+      <w:r>
+        <w:rPr>
+          <w:rFonts w:ascii="Aptos Display" w:hAnsi="Aptos Display"/>
           <w:sz w:val="26"/>
           <w:szCs w:val="26"/>
         </w:rPr>
@@ -1085,12 +2772,14 @@
         </w:numPr>
         <w:spacing w:after="0"/>
         <w:rPr>
-          <w:sz w:val="26"/>
-          <w:szCs w:val="26"/>
-        </w:rPr>
-      </w:pPr>
-      <w:r>
-        <w:rPr>
+          <w:rFonts w:ascii="Aptos Display" w:hAnsi="Aptos Display"/>
+          <w:sz w:val="26"/>
+          <w:szCs w:val="26"/>
+        </w:rPr>
+      </w:pPr>
+      <w:r>
+        <w:rPr>
+          <w:rFonts w:ascii="Aptos Display" w:hAnsi="Aptos Display"/>
           <w:sz w:val="26"/>
           <w:szCs w:val="26"/>
         </w:rPr>
@@ -1101,15 +2790,17 @@
       <w:pPr>
         <w:spacing w:after="0"/>
         <w:rPr>
-          <w:sz w:val="26"/>
-          <w:szCs w:val="26"/>
-        </w:rPr>
-      </w:pPr>
-    </w:p>
-    <w:p>
-      <w:pPr>
-        <w:spacing w:after="0"/>
-        <w:rPr>
+          <w:rFonts w:ascii="Aptos Display" w:hAnsi="Aptos Display"/>
+          <w:sz w:val="26"/>
+          <w:szCs w:val="26"/>
+        </w:rPr>
+      </w:pPr>
+    </w:p>
+    <w:p>
+      <w:pPr>
+        <w:spacing w:after="0"/>
+        <w:rPr>
+          <w:rFonts w:ascii="Aptos Display" w:hAnsi="Aptos Display"/>
           <w:b/>
           <w:bCs/>
           <w:color w:val="EE0000"/>
@@ -1119,6 +2810,7 @@
       </w:pPr>
       <w:r>
         <w:rPr>
+          <w:rFonts w:ascii="Aptos Display" w:hAnsi="Aptos Display"/>
           <w:b/>
           <w:bCs/>
           <w:color w:val="EE0000"/>
@@ -1132,12 +2824,14 @@
       <w:pPr>
         <w:spacing w:after="0"/>
         <w:rPr>
-          <w:sz w:val="26"/>
-          <w:szCs w:val="26"/>
-        </w:rPr>
-      </w:pPr>
-      <w:r>
-        <w:rPr>
+          <w:rFonts w:ascii="Aptos Display" w:hAnsi="Aptos Display"/>
+          <w:sz w:val="26"/>
+          <w:szCs w:val="26"/>
+        </w:rPr>
+      </w:pPr>
+      <w:r>
+        <w:rPr>
+          <w:rFonts w:ascii="Aptos Display" w:hAnsi="Aptos Display"/>
           <w:sz w:val="26"/>
           <w:szCs w:val="26"/>
         </w:rPr>
@@ -1153,6 +2847,7 @@
       </w:r>
       <w:r>
         <w:rPr>
+          <w:rFonts w:ascii="Aptos Display" w:hAnsi="Aptos Display"/>
           <w:sz w:val="26"/>
           <w:szCs w:val="26"/>
         </w:rPr>
@@ -1160,7 +2855,7 @@
       </w:r>
       <w:r>
         <w:rPr>
-          <w:rFonts w:ascii="Calibri" w:hAnsi="Calibri" w:cs="Calibri"/>
+          <w:rFonts w:ascii="Aptos Display" w:hAnsi="Aptos Display" w:cs="Calibri"/>
           <w:sz w:val="26"/>
           <w:szCs w:val="26"/>
         </w:rPr>
@@ -1168,6 +2863,7 @@
       </w:r>
       <w:r>
         <w:rPr>
+          <w:rFonts w:ascii="Aptos Display" w:hAnsi="Aptos Display"/>
           <w:sz w:val="26"/>
           <w:szCs w:val="26"/>
         </w:rPr>
@@ -1175,6 +2871,7 @@
       </w:r>
       <w:r>
         <w:rPr>
+          <w:rFonts w:ascii="Aptos Display" w:hAnsi="Aptos Display"/>
           <w:b/>
           <w:bCs/>
           <w:sz w:val="26"/>
@@ -1184,6 +2881,7 @@
       </w:r>
       <w:r>
         <w:rPr>
+          <w:rFonts w:ascii="Aptos Display" w:hAnsi="Aptos Display"/>
           <w:sz w:val="26"/>
           <w:szCs w:val="26"/>
         </w:rPr>
@@ -1194,12 +2892,14 @@
       <w:pPr>
         <w:spacing w:after="0"/>
         <w:rPr>
-          <w:sz w:val="26"/>
-          <w:szCs w:val="26"/>
-        </w:rPr>
-      </w:pPr>
-      <w:r>
-        <w:rPr>
+          <w:rFonts w:ascii="Aptos Display" w:hAnsi="Aptos Display"/>
+          <w:sz w:val="26"/>
+          <w:szCs w:val="26"/>
+        </w:rPr>
+      </w:pPr>
+      <w:r>
+        <w:rPr>
+          <w:rFonts w:ascii="Aptos Display" w:hAnsi="Aptos Display"/>
           <w:b/>
           <w:bCs/>
           <w:sz w:val="26"/>
@@ -1212,12 +2912,14 @@
       <w:pPr>
         <w:spacing w:after="0"/>
         <w:rPr>
-          <w:sz w:val="26"/>
-          <w:szCs w:val="26"/>
-        </w:rPr>
-      </w:pPr>
-      <w:r>
-        <w:rPr>
+          <w:rFonts w:ascii="Aptos Display" w:hAnsi="Aptos Display"/>
+          <w:sz w:val="26"/>
+          <w:szCs w:val="26"/>
+        </w:rPr>
+      </w:pPr>
+      <w:r>
+        <w:rPr>
+          <w:rFonts w:ascii="Aptos Display" w:hAnsi="Aptos Display"/>
           <w:sz w:val="26"/>
           <w:szCs w:val="26"/>
         </w:rPr>
@@ -1228,12 +2930,14 @@
       <w:pPr>
         <w:spacing w:after="0"/>
         <w:rPr>
-          <w:sz w:val="26"/>
-          <w:szCs w:val="26"/>
-        </w:rPr>
-      </w:pPr>
-      <w:r>
-        <w:rPr>
+          <w:rFonts w:ascii="Aptos Display" w:hAnsi="Aptos Display"/>
+          <w:sz w:val="26"/>
+          <w:szCs w:val="26"/>
+        </w:rPr>
+      </w:pPr>
+      <w:r>
+        <w:rPr>
+          <w:rFonts w:ascii="Aptos Display" w:hAnsi="Aptos Display"/>
           <w:sz w:val="26"/>
           <w:szCs w:val="26"/>
         </w:rPr>
@@ -1244,21 +2948,24 @@
       <w:pPr>
         <w:spacing w:after="0"/>
         <w:rPr>
-          <w:sz w:val="26"/>
-          <w:szCs w:val="26"/>
-        </w:rPr>
-      </w:pPr>
-    </w:p>
-    <w:p>
-      <w:pPr>
-        <w:spacing w:after="0"/>
-        <w:rPr>
-          <w:sz w:val="26"/>
-          <w:szCs w:val="26"/>
-        </w:rPr>
-      </w:pPr>
-      <w:r>
-        <w:rPr>
+          <w:rFonts w:ascii="Aptos Display" w:hAnsi="Aptos Display"/>
+          <w:sz w:val="26"/>
+          <w:szCs w:val="26"/>
+        </w:rPr>
+      </w:pPr>
+    </w:p>
+    <w:p>
+      <w:pPr>
+        <w:spacing w:after="0"/>
+        <w:rPr>
+          <w:rFonts w:ascii="Aptos Display" w:hAnsi="Aptos Display"/>
+          <w:sz w:val="26"/>
+          <w:szCs w:val="26"/>
+        </w:rPr>
+      </w:pPr>
+      <w:r>
+        <w:rPr>
+          <w:rFonts w:ascii="Aptos Display" w:hAnsi="Aptos Display"/>
           <w:sz w:val="26"/>
           <w:szCs w:val="26"/>
         </w:rPr>
@@ -1269,12 +2976,14 @@
       <w:pPr>
         <w:spacing w:after="0"/>
         <w:rPr>
-          <w:sz w:val="26"/>
-          <w:szCs w:val="26"/>
-        </w:rPr>
-      </w:pPr>
-      <w:r>
-        <w:rPr>
+          <w:rFonts w:ascii="Aptos Display" w:hAnsi="Aptos Display"/>
+          <w:sz w:val="26"/>
+          <w:szCs w:val="26"/>
+        </w:rPr>
+      </w:pPr>
+      <w:r>
+        <w:rPr>
+          <w:rFonts w:ascii="Aptos Display" w:hAnsi="Aptos Display"/>
           <w:sz w:val="26"/>
           <w:szCs w:val="26"/>
         </w:rPr>
@@ -1285,12 +2994,14 @@
       <w:pPr>
         <w:spacing w:after="0"/>
         <w:rPr>
-          <w:sz w:val="26"/>
-          <w:szCs w:val="26"/>
-        </w:rPr>
-      </w:pPr>
-      <w:r>
-        <w:rPr>
+          <w:rFonts w:ascii="Aptos Display" w:hAnsi="Aptos Display"/>
+          <w:sz w:val="26"/>
+          <w:szCs w:val="26"/>
+        </w:rPr>
+      </w:pPr>
+      <w:r>
+        <w:rPr>
+          <w:rFonts w:ascii="Aptos Display" w:hAnsi="Aptos Display"/>
           <w:sz w:val="26"/>
           <w:szCs w:val="26"/>
         </w:rPr>
@@ -1301,12 +3012,14 @@
       <w:pPr>
         <w:spacing w:after="0"/>
         <w:rPr>
-          <w:sz w:val="26"/>
-          <w:szCs w:val="26"/>
-        </w:rPr>
-      </w:pPr>
-      <w:r>
-        <w:rPr>
+          <w:rFonts w:ascii="Aptos Display" w:hAnsi="Aptos Display"/>
+          <w:sz w:val="26"/>
+          <w:szCs w:val="26"/>
+        </w:rPr>
+      </w:pPr>
+      <w:r>
+        <w:rPr>
+          <w:rFonts w:ascii="Aptos Display" w:hAnsi="Aptos Display"/>
           <w:b/>
           <w:bCs/>
           <w:sz w:val="26"/>
@@ -1319,12 +3032,14 @@
       <w:pPr>
         <w:spacing w:after="0"/>
         <w:rPr>
-          <w:sz w:val="26"/>
-          <w:szCs w:val="26"/>
-        </w:rPr>
-      </w:pPr>
-      <w:r>
-        <w:rPr>
+          <w:rFonts w:ascii="Aptos Display" w:hAnsi="Aptos Display"/>
+          <w:sz w:val="26"/>
+          <w:szCs w:val="26"/>
+        </w:rPr>
+      </w:pPr>
+      <w:r>
+        <w:rPr>
+          <w:rFonts w:ascii="Aptos Display" w:hAnsi="Aptos Display"/>
           <w:sz w:val="26"/>
           <w:szCs w:val="26"/>
         </w:rPr>
@@ -1335,12 +3050,14 @@
       <w:pPr>
         <w:spacing w:after="0"/>
         <w:rPr>
-          <w:sz w:val="26"/>
-          <w:szCs w:val="26"/>
-        </w:rPr>
-      </w:pPr>
-      <w:r>
-        <w:rPr>
+          <w:rFonts w:ascii="Aptos Display" w:hAnsi="Aptos Display"/>
+          <w:sz w:val="26"/>
+          <w:szCs w:val="26"/>
+        </w:rPr>
+      </w:pPr>
+      <w:r>
+        <w:rPr>
+          <w:rFonts w:ascii="Aptos Display" w:hAnsi="Aptos Display"/>
           <w:sz w:val="26"/>
           <w:szCs w:val="26"/>
         </w:rPr>
@@ -1351,6 +3068,7 @@
       <w:pPr>
         <w:spacing w:after="0"/>
         <w:rPr>
+          <w:rFonts w:ascii="Aptos Display" w:hAnsi="Aptos Display"/>
           <w:sz w:val="26"/>
           <w:szCs w:val="26"/>
         </w:rPr>
@@ -1365,6 +3083,7 @@
       </w:r>
       <w:r>
         <w:rPr>
+          <w:rFonts w:ascii="Aptos Display" w:hAnsi="Aptos Display"/>
           <w:sz w:val="26"/>
           <w:szCs w:val="26"/>
         </w:rPr>
@@ -1372,6 +3091,7 @@
       </w:r>
       <w:r>
         <w:rPr>
+          <w:rFonts w:ascii="Aptos Display" w:hAnsi="Aptos Display"/>
           <w:b/>
           <w:bCs/>
           <w:sz w:val="26"/>
@@ -1381,6 +3101,7 @@
       </w:r>
       <w:r>
         <w:rPr>
+          <w:rFonts w:ascii="Aptos Display" w:hAnsi="Aptos Display"/>
           <w:sz w:val="26"/>
           <w:szCs w:val="26"/>
         </w:rPr>
@@ -1391,15 +3112,17 @@
       <w:pPr>
         <w:spacing w:after="0"/>
         <w:rPr>
-          <w:sz w:val="26"/>
-          <w:szCs w:val="26"/>
-        </w:rPr>
-      </w:pPr>
-    </w:p>
-    <w:p>
-      <w:pPr>
-        <w:spacing w:after="0"/>
-        <w:rPr>
+          <w:rFonts w:ascii="Aptos Display" w:hAnsi="Aptos Display"/>
+          <w:sz w:val="26"/>
+          <w:szCs w:val="26"/>
+        </w:rPr>
+      </w:pPr>
+    </w:p>
+    <w:p>
+      <w:pPr>
+        <w:spacing w:after="0"/>
+        <w:rPr>
+          <w:rFonts w:ascii="Aptos Display" w:hAnsi="Aptos Display"/>
           <w:b/>
           <w:bCs/>
           <w:color w:val="EE0000"/>
@@ -1409,6 +3132,7 @@
       </w:pPr>
       <w:r>
         <w:rPr>
+          <w:rFonts w:ascii="Aptos Display" w:hAnsi="Aptos Display"/>
           <w:b/>
           <w:bCs/>
           <w:color w:val="EE0000"/>
@@ -1419,6 +3143,7 @@
       </w:r>
       <w:r>
         <w:rPr>
+          <w:rFonts w:ascii="Aptos Display" w:hAnsi="Aptos Display"/>
           <w:b/>
           <w:bCs/>
           <w:color w:val="EE0000"/>
@@ -1429,6 +3154,7 @@
       </w:r>
       <w:r>
         <w:rPr>
+          <w:rFonts w:ascii="Aptos Display" w:hAnsi="Aptos Display"/>
           <w:b/>
           <w:bCs/>
           <w:color w:val="EE0000"/>
@@ -1439,169 +3165,122 @@
       </w:r>
       <w:r>
         <w:rPr>
+          <w:rFonts w:ascii="Aptos Display" w:hAnsi="Aptos Display"/>
           <w:b/>
           <w:bCs/>
           <w:color w:val="EE0000"/>
           <w:sz w:val="26"/>
           <w:szCs w:val="26"/>
         </w:rPr>
-        <w:t xml:space="preserve"> </w:t>
-      </w:r>
-      <w:r>
-        <w:rPr>
+        <w:t xml:space="preserve"> “groupingBy” in streams ?</w:t>
+      </w:r>
+    </w:p>
+    <w:p>
+      <w:pPr>
+        <w:spacing w:after="0"/>
+        <w:rPr>
+          <w:rFonts w:ascii="Aptos Display" w:hAnsi="Aptos Display"/>
+          <w:sz w:val="26"/>
+          <w:szCs w:val="26"/>
+        </w:rPr>
+      </w:pPr>
+      <w:r>
+        <w:rPr>
+          <w:rFonts w:ascii="Aptos Display" w:hAnsi="Aptos Display"/>
+          <w:sz w:val="26"/>
+          <w:szCs w:val="26"/>
+        </w:rPr>
+        <w:t xml:space="preserve">groupingBy in Java Streams is a </w:t>
+      </w:r>
+      <w:r>
+        <w:rPr>
+          <w:rFonts w:ascii="Aptos Display" w:hAnsi="Aptos Display"/>
           <w:b/>
           <w:bCs/>
-          <w:color w:val="EE0000"/>
-          <w:sz w:val="26"/>
-          <w:szCs w:val="26"/>
-        </w:rPr>
-        <w:t>“</w:t>
-      </w:r>
-      <w:r>
-        <w:rPr>
+          <w:sz w:val="26"/>
+          <w:szCs w:val="26"/>
+        </w:rPr>
+        <w:t>collector</w:t>
+      </w:r>
+      <w:r>
+        <w:rPr>
+          <w:rFonts w:ascii="Aptos Display" w:hAnsi="Aptos Display"/>
+          <w:sz w:val="26"/>
+          <w:szCs w:val="26"/>
+        </w:rPr>
+        <w:t xml:space="preserve"> that groups elements of a stream into a Map based on a </w:t>
+      </w:r>
+      <w:r>
+        <w:rPr>
+          <w:rFonts w:ascii="Aptos Display" w:hAnsi="Aptos Display"/>
           <w:b/>
           <w:bCs/>
-          <w:color w:val="EE0000"/>
-          <w:sz w:val="26"/>
-          <w:szCs w:val="26"/>
-        </w:rPr>
-        <w:t>grouping</w:t>
-      </w:r>
-      <w:r>
-        <w:rPr>
+          <w:sz w:val="26"/>
+          <w:szCs w:val="26"/>
+        </w:rPr>
+        <w:t>classification function</w:t>
+      </w:r>
+      <w:r>
+        <w:rPr>
+          <w:rFonts w:ascii="Aptos Display" w:hAnsi="Aptos Display"/>
+          <w:sz w:val="26"/>
+          <w:szCs w:val="26"/>
+        </w:rPr>
+        <w:t>.</w:t>
+      </w:r>
+    </w:p>
+    <w:p>
+      <w:pPr>
+        <w:spacing w:after="0"/>
+        <w:rPr>
+          <w:rFonts w:ascii="Aptos Display" w:hAnsi="Aptos Display"/>
+          <w:sz w:val="26"/>
+          <w:szCs w:val="26"/>
+        </w:rPr>
+      </w:pPr>
+      <w:r>
+        <w:rPr>
+          <w:rFonts w:ascii="Aptos Display" w:hAnsi="Aptos Display"/>
+          <w:sz w:val="26"/>
+          <w:szCs w:val="26"/>
+        </w:rPr>
+        <w:t>It comes from Collectors.groupingBy() in java.util.stream.Collectors.</w:t>
+      </w:r>
+    </w:p>
+    <w:p>
+      <w:pPr>
+        <w:spacing w:after="0"/>
+        <w:rPr>
+          <w:rFonts w:ascii="Aptos Display" w:hAnsi="Aptos Display"/>
+          <w:sz w:val="26"/>
+          <w:szCs w:val="26"/>
+        </w:rPr>
+      </w:pPr>
+      <w:r>
+        <w:rPr>
+          <w:rFonts w:ascii="Aptos Display" w:hAnsi="Aptos Display"/>
+          <w:sz w:val="26"/>
+          <w:szCs w:val="26"/>
+        </w:rPr>
+        <w:pict w14:anchorId="1948DEBA">
+          <v:rect id="_x0000_i1029" style="width:0;height:1.5pt" o:hralign="center" o:hrstd="t" o:hr="t" fillcolor="#a0a0a0" stroked="f"/>
+        </w:pict>
+      </w:r>
+    </w:p>
+    <w:p>
+      <w:pPr>
+        <w:spacing w:after="0"/>
+        <w:rPr>
+          <w:rFonts w:ascii="Aptos Display" w:hAnsi="Aptos Display"/>
+          <w:sz w:val="26"/>
+          <w:szCs w:val="26"/>
+        </w:rPr>
+      </w:pPr>
+      <w:r>
+        <w:rPr>
+          <w:rFonts w:ascii="Aptos Display" w:hAnsi="Aptos Display"/>
           <w:b/>
           <w:bCs/>
-          <w:color w:val="EE0000"/>
-          <w:sz w:val="26"/>
-          <w:szCs w:val="26"/>
-        </w:rPr>
-        <w:t>B</w:t>
-      </w:r>
-      <w:r>
-        <w:rPr>
-          <w:b/>
-          <w:bCs/>
-          <w:color w:val="EE0000"/>
-          <w:sz w:val="26"/>
-          <w:szCs w:val="26"/>
-        </w:rPr>
-        <w:t>y</w:t>
-      </w:r>
-      <w:r>
-        <w:rPr>
-          <w:b/>
-          <w:bCs/>
-          <w:color w:val="EE0000"/>
-          <w:sz w:val="26"/>
-          <w:szCs w:val="26"/>
-        </w:rPr>
-        <w:t>”</w:t>
-      </w:r>
-      <w:r>
-        <w:rPr>
-          <w:b/>
-          <w:bCs/>
-          <w:color w:val="EE0000"/>
-          <w:sz w:val="26"/>
-          <w:szCs w:val="26"/>
-        </w:rPr>
-        <w:t xml:space="preserve"> in streams ?</w:t>
-      </w:r>
-    </w:p>
-    <w:p>
-      <w:pPr>
-        <w:spacing w:after="0"/>
-        <w:rPr>
-          <w:sz w:val="26"/>
-          <w:szCs w:val="26"/>
-        </w:rPr>
-      </w:pPr>
-      <w:r>
-        <w:rPr>
-          <w:sz w:val="26"/>
-          <w:szCs w:val="26"/>
-        </w:rPr>
-        <w:t xml:space="preserve">groupingBy in Java Streams is a </w:t>
-      </w:r>
-      <w:r>
-        <w:rPr>
-          <w:b/>
-          <w:bCs/>
-          <w:sz w:val="26"/>
-          <w:szCs w:val="26"/>
-        </w:rPr>
-        <w:t>collector</w:t>
-      </w:r>
-      <w:r>
-        <w:rPr>
-          <w:sz w:val="26"/>
-          <w:szCs w:val="26"/>
-        </w:rPr>
-        <w:t xml:space="preserve"> that groups elements of a stream into a Map based on a </w:t>
-      </w:r>
-      <w:r>
-        <w:rPr>
-          <w:b/>
-          <w:bCs/>
-          <w:sz w:val="26"/>
-          <w:szCs w:val="26"/>
-        </w:rPr>
-        <w:t>classification function</w:t>
-      </w:r>
-      <w:r>
-        <w:rPr>
-          <w:sz w:val="26"/>
-          <w:szCs w:val="26"/>
-        </w:rPr>
-        <w:t>.</w:t>
-      </w:r>
-    </w:p>
-    <w:p>
-      <w:pPr>
-        <w:spacing w:after="0"/>
-        <w:rPr>
-          <w:sz w:val="26"/>
-          <w:szCs w:val="26"/>
-        </w:rPr>
-      </w:pPr>
-      <w:r>
-        <w:rPr>
-          <w:sz w:val="26"/>
-          <w:szCs w:val="26"/>
-        </w:rPr>
-        <w:t>It comes from Collectors.groupingBy() in java.util.stream.Collectors.</w:t>
-      </w:r>
-    </w:p>
-    <w:p>
-      <w:pPr>
-        <w:spacing w:after="0"/>
-        <w:rPr>
-          <w:sz w:val="26"/>
-          <w:szCs w:val="26"/>
-        </w:rPr>
-      </w:pPr>
-      <w:r>
-        <w:rPr>
-          <w:sz w:val="26"/>
-          <w:szCs w:val="26"/>
-        </w:rPr>
-        <w:pict w14:anchorId="1948DEBA">
-          <v:rect id="_x0000_i1075" style="width:0;height:1.5pt" o:hralign="center" o:hrstd="t" o:hr="t" fillcolor="#a0a0a0" stroked="f"/>
-        </w:pict>
-      </w:r>
-    </w:p>
-    <w:p>
-      <w:pPr>
-        <w:spacing w:after="0"/>
-        <w:rPr>
-          <w:sz w:val="26"/>
-          <w:szCs w:val="26"/>
-        </w:rPr>
-      </w:pPr>
-      <w:r>
-        <w:rPr>
-          <w:b/>
-          <w:bCs/>
           <w:sz w:val="26"/>
           <w:szCs w:val="26"/>
         </w:rPr>
@@ -1612,12 +3291,14 @@
       <w:pPr>
         <w:spacing w:after="0"/>
         <w:rPr>
-          <w:sz w:val="26"/>
-          <w:szCs w:val="26"/>
-        </w:rPr>
-      </w:pPr>
-      <w:r>
-        <w:rPr>
+          <w:rFonts w:ascii="Aptos Display" w:hAnsi="Aptos Display"/>
+          <w:sz w:val="26"/>
+          <w:szCs w:val="26"/>
+        </w:rPr>
+      </w:pPr>
+      <w:r>
+        <w:rPr>
+          <w:rFonts w:ascii="Aptos Display" w:hAnsi="Aptos Display"/>
           <w:sz w:val="26"/>
           <w:szCs w:val="26"/>
         </w:rPr>
@@ -1628,21 +3309,24 @@
       <w:pPr>
         <w:spacing w:after="0"/>
         <w:rPr>
-          <w:sz w:val="26"/>
-          <w:szCs w:val="26"/>
-        </w:rPr>
-      </w:pPr>
-    </w:p>
-    <w:p>
-      <w:pPr>
-        <w:spacing w:after="0"/>
-        <w:rPr>
-          <w:sz w:val="26"/>
-          <w:szCs w:val="26"/>
-        </w:rPr>
-      </w:pPr>
-      <w:r>
-        <w:rPr>
+          <w:rFonts w:ascii="Aptos Display" w:hAnsi="Aptos Display"/>
+          <w:sz w:val="26"/>
+          <w:szCs w:val="26"/>
+        </w:rPr>
+      </w:pPr>
+    </w:p>
+    <w:p>
+      <w:pPr>
+        <w:spacing w:after="0"/>
+        <w:rPr>
+          <w:rFonts w:ascii="Aptos Display" w:hAnsi="Aptos Display"/>
+          <w:sz w:val="26"/>
+          <w:szCs w:val="26"/>
+        </w:rPr>
+      </w:pPr>
+      <w:r>
+        <w:rPr>
+          <w:rFonts w:ascii="Aptos Display" w:hAnsi="Aptos Display"/>
           <w:sz w:val="26"/>
           <w:szCs w:val="26"/>
         </w:rPr>
@@ -1653,12 +3337,14 @@
       <w:pPr>
         <w:spacing w:after="0"/>
         <w:rPr>
-          <w:sz w:val="26"/>
-          <w:szCs w:val="26"/>
-        </w:rPr>
-      </w:pPr>
-      <w:r>
-        <w:rPr>
+          <w:rFonts w:ascii="Aptos Display" w:hAnsi="Aptos Display"/>
+          <w:sz w:val="26"/>
+          <w:szCs w:val="26"/>
+        </w:rPr>
+      </w:pPr>
+      <w:r>
+        <w:rPr>
+          <w:rFonts w:ascii="Aptos Display" w:hAnsi="Aptos Display"/>
           <w:sz w:val="26"/>
           <w:szCs w:val="26"/>
         </w:rPr>
@@ -1669,12 +3355,14 @@
       <w:pPr>
         <w:spacing w:after="0"/>
         <w:rPr>
-          <w:sz w:val="26"/>
-          <w:szCs w:val="26"/>
-        </w:rPr>
-      </w:pPr>
-      <w:r>
-        <w:rPr>
+          <w:rFonts w:ascii="Aptos Display" w:hAnsi="Aptos Display"/>
+          <w:sz w:val="26"/>
+          <w:szCs w:val="26"/>
+        </w:rPr>
+      </w:pPr>
+      <w:r>
+        <w:rPr>
+          <w:rFonts w:ascii="Aptos Display" w:hAnsi="Aptos Display"/>
           <w:sz w:val="26"/>
           <w:szCs w:val="26"/>
         </w:rPr>
@@ -1685,21 +3373,24 @@
       <w:pPr>
         <w:spacing w:after="0"/>
         <w:rPr>
-          <w:sz w:val="26"/>
-          <w:szCs w:val="26"/>
-        </w:rPr>
-      </w:pPr>
-    </w:p>
-    <w:p>
-      <w:pPr>
-        <w:spacing w:after="0"/>
-        <w:rPr>
-          <w:sz w:val="26"/>
-          <w:szCs w:val="26"/>
-        </w:rPr>
-      </w:pPr>
-      <w:r>
-        <w:rPr>
+          <w:rFonts w:ascii="Aptos Display" w:hAnsi="Aptos Display"/>
+          <w:sz w:val="26"/>
+          <w:szCs w:val="26"/>
+        </w:rPr>
+      </w:pPr>
+    </w:p>
+    <w:p>
+      <w:pPr>
+        <w:spacing w:after="0"/>
+        <w:rPr>
+          <w:rFonts w:ascii="Aptos Display" w:hAnsi="Aptos Display"/>
+          <w:sz w:val="26"/>
+          <w:szCs w:val="26"/>
+        </w:rPr>
+      </w:pPr>
+      <w:r>
+        <w:rPr>
+          <w:rFonts w:ascii="Aptos Display" w:hAnsi="Aptos Display"/>
           <w:sz w:val="26"/>
           <w:szCs w:val="26"/>
         </w:rPr>
@@ -1710,15 +3401,18 @@
       <w:pPr>
         <w:spacing w:after="0"/>
         <w:rPr>
-          <w:sz w:val="26"/>
-          <w:szCs w:val="26"/>
-        </w:rPr>
-      </w:pPr>
-      <w:r>
-        <w:rPr>
-          <w:sz w:val="26"/>
-          <w:szCs w:val="26"/>
-        </w:rPr>
+          <w:rFonts w:ascii="Aptos Display" w:hAnsi="Aptos Display"/>
+          <w:sz w:val="26"/>
+          <w:szCs w:val="26"/>
+        </w:rPr>
+      </w:pPr>
+      <w:r>
+        <w:rPr>
+          <w:rFonts w:ascii="Aptos Display" w:hAnsi="Aptos Display"/>
+          <w:sz w:val="26"/>
+          <w:szCs w:val="26"/>
+        </w:rPr>
+        <w:lastRenderedPageBreak/>
         <w:t>// {3=[dog], 5=[apple], 6=[banana, cherry]}</w:t>
       </w:r>
     </w:p>
@@ -1730,12 +3424,14 @@
         </w:numPr>
         <w:spacing w:after="0"/>
         <w:rPr>
-          <w:sz w:val="26"/>
-          <w:szCs w:val="26"/>
-        </w:rPr>
-      </w:pPr>
-      <w:r>
-        <w:rPr>
+          <w:rFonts w:ascii="Aptos Display" w:hAnsi="Aptos Display"/>
+          <w:sz w:val="26"/>
+          <w:szCs w:val="26"/>
+        </w:rPr>
+      </w:pPr>
+      <w:r>
+        <w:rPr>
+          <w:rFonts w:ascii="Aptos Display" w:hAnsi="Aptos Display"/>
           <w:b/>
           <w:bCs/>
           <w:sz w:val="26"/>
@@ -1745,6 +3441,7 @@
       </w:r>
       <w:r>
         <w:rPr>
+          <w:rFonts w:ascii="Aptos Display" w:hAnsi="Aptos Display"/>
           <w:sz w:val="26"/>
           <w:szCs w:val="26"/>
         </w:rPr>
@@ -1759,12 +3456,14 @@
         </w:numPr>
         <w:spacing w:after="0"/>
         <w:rPr>
-          <w:sz w:val="26"/>
-          <w:szCs w:val="26"/>
-        </w:rPr>
-      </w:pPr>
-      <w:r>
-        <w:rPr>
+          <w:rFonts w:ascii="Aptos Display" w:hAnsi="Aptos Display"/>
+          <w:sz w:val="26"/>
+          <w:szCs w:val="26"/>
+        </w:rPr>
+      </w:pPr>
+      <w:r>
+        <w:rPr>
+          <w:rFonts w:ascii="Aptos Display" w:hAnsi="Aptos Display"/>
           <w:b/>
           <w:bCs/>
           <w:sz w:val="26"/>
@@ -1774,6 +3473,7 @@
       </w:r>
       <w:r>
         <w:rPr>
+          <w:rFonts w:ascii="Aptos Display" w:hAnsi="Aptos Display"/>
           <w:sz w:val="26"/>
           <w:szCs w:val="26"/>
         </w:rPr>
@@ -1784,17 +3484,19 @@
       <w:pPr>
         <w:spacing w:after="0"/>
         <w:rPr>
-          <w:sz w:val="26"/>
-          <w:szCs w:val="26"/>
-        </w:rPr>
-      </w:pPr>
-      <w:r>
-        <w:rPr>
+          <w:rFonts w:ascii="Aptos Display" w:hAnsi="Aptos Display"/>
+          <w:sz w:val="26"/>
+          <w:szCs w:val="26"/>
+        </w:rPr>
+      </w:pPr>
+      <w:r>
+        <w:rPr>
+          <w:rFonts w:ascii="Aptos Display" w:hAnsi="Aptos Display"/>
           <w:sz w:val="26"/>
           <w:szCs w:val="26"/>
         </w:rPr>
         <w:pict w14:anchorId="1B95475C">
-          <v:rect id="_x0000_i1076" style="width:0;height:1.5pt" o:hralign="center" o:hrstd="t" o:hr="t" fillcolor="#a0a0a0" stroked="f"/>
+          <v:rect id="_x0000_i1030" style="width:0;height:1.5pt" o:hralign="center" o:hrstd="t" o:hr="t" fillcolor="#a0a0a0" stroked="f"/>
         </w:pict>
       </w:r>
     </w:p>
@@ -1802,12 +3504,14 @@
       <w:pPr>
         <w:spacing w:after="0"/>
         <w:rPr>
-          <w:sz w:val="26"/>
-          <w:szCs w:val="26"/>
-        </w:rPr>
-      </w:pPr>
-      <w:r>
-        <w:rPr>
+          <w:rFonts w:ascii="Aptos Display" w:hAnsi="Aptos Display"/>
+          <w:sz w:val="26"/>
+          <w:szCs w:val="26"/>
+        </w:rPr>
+      </w:pPr>
+      <w:r>
+        <w:rPr>
+          <w:rFonts w:ascii="Aptos Display" w:hAnsi="Aptos Display"/>
           <w:b/>
           <w:bCs/>
           <w:sz w:val="26"/>
@@ -1820,12 +3524,14 @@
       <w:pPr>
         <w:spacing w:after="0"/>
         <w:rPr>
-          <w:sz w:val="26"/>
-          <w:szCs w:val="26"/>
-        </w:rPr>
-      </w:pPr>
-      <w:r>
-        <w:rPr>
+          <w:rFonts w:ascii="Aptos Display" w:hAnsi="Aptos Display"/>
+          <w:sz w:val="26"/>
+          <w:szCs w:val="26"/>
+        </w:rPr>
+      </w:pPr>
+      <w:r>
+        <w:rPr>
+          <w:rFonts w:ascii="Aptos Display" w:hAnsi="Aptos Display"/>
           <w:sz w:val="26"/>
           <w:szCs w:val="26"/>
         </w:rPr>
@@ -1836,12 +3542,14 @@
       <w:pPr>
         <w:spacing w:after="0"/>
         <w:rPr>
-          <w:sz w:val="26"/>
-          <w:szCs w:val="26"/>
-        </w:rPr>
-      </w:pPr>
-      <w:r>
-        <w:rPr>
+          <w:rFonts w:ascii="Aptos Display" w:hAnsi="Aptos Display"/>
+          <w:sz w:val="26"/>
+          <w:szCs w:val="26"/>
+        </w:rPr>
+      </w:pPr>
+      <w:r>
+        <w:rPr>
+          <w:rFonts w:ascii="Aptos Display" w:hAnsi="Aptos Display"/>
           <w:sz w:val="26"/>
           <w:szCs w:val="26"/>
         </w:rPr>
@@ -1852,12 +3560,14 @@
       <w:pPr>
         <w:spacing w:after="0"/>
         <w:rPr>
-          <w:sz w:val="26"/>
-          <w:szCs w:val="26"/>
-        </w:rPr>
-      </w:pPr>
-      <w:r>
-        <w:rPr>
+          <w:rFonts w:ascii="Aptos Display" w:hAnsi="Aptos Display"/>
+          <w:sz w:val="26"/>
+          <w:szCs w:val="26"/>
+        </w:rPr>
+      </w:pPr>
+      <w:r>
+        <w:rPr>
+          <w:rFonts w:ascii="Aptos Display" w:hAnsi="Aptos Display"/>
           <w:sz w:val="26"/>
           <w:szCs w:val="26"/>
         </w:rPr>
@@ -1868,12 +3578,14 @@
       <w:pPr>
         <w:spacing w:after="0"/>
         <w:rPr>
-          <w:sz w:val="26"/>
-          <w:szCs w:val="26"/>
-        </w:rPr>
-      </w:pPr>
-      <w:r>
-        <w:rPr>
+          <w:rFonts w:ascii="Aptos Display" w:hAnsi="Aptos Display"/>
+          <w:sz w:val="26"/>
+          <w:szCs w:val="26"/>
+        </w:rPr>
+      </w:pPr>
+      <w:r>
+        <w:rPr>
+          <w:rFonts w:ascii="Aptos Display" w:hAnsi="Aptos Display"/>
           <w:sz w:val="26"/>
           <w:szCs w:val="26"/>
         </w:rPr>
@@ -1884,16 +3596,17 @@
       <w:pPr>
         <w:spacing w:after="0"/>
         <w:rPr>
-          <w:sz w:val="26"/>
-          <w:szCs w:val="26"/>
-        </w:rPr>
-      </w:pPr>
-      <w:r>
-        <w:rPr>
-          <w:sz w:val="26"/>
-          <w:szCs w:val="26"/>
-        </w:rPr>
-        <w:lastRenderedPageBreak/>
+          <w:rFonts w:ascii="Aptos Display" w:hAnsi="Aptos Display"/>
+          <w:sz w:val="26"/>
+          <w:szCs w:val="26"/>
+        </w:rPr>
+      </w:pPr>
+      <w:r>
+        <w:rPr>
+          <w:rFonts w:ascii="Aptos Display" w:hAnsi="Aptos Display"/>
+          <w:sz w:val="26"/>
+          <w:szCs w:val="26"/>
+        </w:rPr>
         <w:t xml:space="preserve">             Collectors.counting()</w:t>
       </w:r>
     </w:p>
@@ -1901,12 +3614,14 @@
       <w:pPr>
         <w:spacing w:after="0"/>
         <w:rPr>
-          <w:sz w:val="26"/>
-          <w:szCs w:val="26"/>
-        </w:rPr>
-      </w:pPr>
-      <w:r>
-        <w:rPr>
+          <w:rFonts w:ascii="Aptos Display" w:hAnsi="Aptos Display"/>
+          <w:sz w:val="26"/>
+          <w:szCs w:val="26"/>
+        </w:rPr>
+      </w:pPr>
+      <w:r>
+        <w:rPr>
+          <w:rFonts w:ascii="Aptos Display" w:hAnsi="Aptos Display"/>
           <w:sz w:val="26"/>
           <w:szCs w:val="26"/>
         </w:rPr>
@@ -1917,21 +3632,24 @@
       <w:pPr>
         <w:spacing w:after="0"/>
         <w:rPr>
-          <w:sz w:val="26"/>
-          <w:szCs w:val="26"/>
-        </w:rPr>
-      </w:pPr>
-    </w:p>
-    <w:p>
-      <w:pPr>
-        <w:spacing w:after="0"/>
-        <w:rPr>
-          <w:sz w:val="26"/>
-          <w:szCs w:val="26"/>
-        </w:rPr>
-      </w:pPr>
-      <w:r>
-        <w:rPr>
+          <w:rFonts w:ascii="Aptos Display" w:hAnsi="Aptos Display"/>
+          <w:sz w:val="26"/>
+          <w:szCs w:val="26"/>
+        </w:rPr>
+      </w:pPr>
+    </w:p>
+    <w:p>
+      <w:pPr>
+        <w:spacing w:after="0"/>
+        <w:rPr>
+          <w:rFonts w:ascii="Aptos Display" w:hAnsi="Aptos Display"/>
+          <w:sz w:val="26"/>
+          <w:szCs w:val="26"/>
+        </w:rPr>
+      </w:pPr>
+      <w:r>
+        <w:rPr>
+          <w:rFonts w:ascii="Aptos Display" w:hAnsi="Aptos Display"/>
           <w:sz w:val="26"/>
           <w:szCs w:val="26"/>
         </w:rPr>
@@ -1942,12 +3660,14 @@
       <w:pPr>
         <w:spacing w:after="0"/>
         <w:rPr>
-          <w:sz w:val="26"/>
-          <w:szCs w:val="26"/>
-        </w:rPr>
-      </w:pPr>
-      <w:r>
-        <w:rPr>
+          <w:rFonts w:ascii="Aptos Display" w:hAnsi="Aptos Display"/>
+          <w:sz w:val="26"/>
+          <w:szCs w:val="26"/>
+        </w:rPr>
+      </w:pPr>
+      <w:r>
+        <w:rPr>
+          <w:rFonts w:ascii="Aptos Display" w:hAnsi="Aptos Display"/>
           <w:sz w:val="26"/>
           <w:szCs w:val="26"/>
         </w:rPr>
@@ -1958,17 +3678,19 @@
       <w:pPr>
         <w:spacing w:after="0"/>
         <w:rPr>
-          <w:sz w:val="26"/>
-          <w:szCs w:val="26"/>
-        </w:rPr>
-      </w:pPr>
-      <w:r>
-        <w:rPr>
+          <w:rFonts w:ascii="Aptos Display" w:hAnsi="Aptos Display"/>
+          <w:sz w:val="26"/>
+          <w:szCs w:val="26"/>
+        </w:rPr>
+      </w:pPr>
+      <w:r>
+        <w:rPr>
+          <w:rFonts w:ascii="Aptos Display" w:hAnsi="Aptos Display"/>
           <w:sz w:val="26"/>
           <w:szCs w:val="26"/>
         </w:rPr>
         <w:pict w14:anchorId="48DF5A54">
-          <v:rect id="_x0000_i1077" style="width:0;height:1.5pt" o:hralign="center" o:hrstd="t" o:hr="t" fillcolor="#a0a0a0" stroked="f"/>
+          <v:rect id="_x0000_i1031" style="width:0;height:1.5pt" o:hralign="center" o:hrstd="t" o:hr="t" fillcolor="#a0a0a0" stroked="f"/>
         </w:pict>
       </w:r>
     </w:p>
@@ -1976,12 +3698,14 @@
       <w:pPr>
         <w:spacing w:after="0"/>
         <w:rPr>
-          <w:sz w:val="26"/>
-          <w:szCs w:val="26"/>
-        </w:rPr>
-      </w:pPr>
-      <w:r>
-        <w:rPr>
+          <w:rFonts w:ascii="Aptos Display" w:hAnsi="Aptos Display"/>
+          <w:sz w:val="26"/>
+          <w:szCs w:val="26"/>
+        </w:rPr>
+      </w:pPr>
+      <w:r>
+        <w:rPr>
+          <w:rFonts w:ascii="Aptos Display" w:hAnsi="Aptos Display"/>
           <w:b/>
           <w:bCs/>
           <w:sz w:val="26"/>
@@ -1998,12 +3722,14 @@
         </w:numPr>
         <w:spacing w:after="0"/>
         <w:rPr>
-          <w:sz w:val="26"/>
-          <w:szCs w:val="26"/>
-        </w:rPr>
-      </w:pPr>
-      <w:r>
-        <w:rPr>
+          <w:rFonts w:ascii="Aptos Display" w:hAnsi="Aptos Display"/>
+          <w:sz w:val="26"/>
+          <w:szCs w:val="26"/>
+        </w:rPr>
+      </w:pPr>
+      <w:r>
+        <w:rPr>
+          <w:rFonts w:ascii="Aptos Display" w:hAnsi="Aptos Display"/>
           <w:sz w:val="26"/>
           <w:szCs w:val="26"/>
         </w:rPr>
@@ -2018,12 +3744,14 @@
         </w:numPr>
         <w:spacing w:after="0"/>
         <w:rPr>
-          <w:sz w:val="26"/>
-          <w:szCs w:val="26"/>
-        </w:rPr>
-      </w:pPr>
-      <w:r>
-        <w:rPr>
+          <w:rFonts w:ascii="Aptos Display" w:hAnsi="Aptos Display"/>
+          <w:sz w:val="26"/>
+          <w:szCs w:val="26"/>
+        </w:rPr>
+      </w:pPr>
+      <w:r>
+        <w:rPr>
+          <w:rFonts w:ascii="Aptos Display" w:hAnsi="Aptos Display"/>
           <w:sz w:val="26"/>
           <w:szCs w:val="26"/>
         </w:rPr>
@@ -2034,30 +3762,35 @@
       <w:pPr>
         <w:spacing w:after="0"/>
         <w:rPr>
-          <w:sz w:val="26"/>
-          <w:szCs w:val="26"/>
-        </w:rPr>
-      </w:pPr>
-    </w:p>
-    <w:p>
-      <w:pPr>
-        <w:spacing w:after="0"/>
-        <w:rPr>
-          <w:sz w:val="26"/>
-          <w:szCs w:val="26"/>
-        </w:rPr>
-      </w:pPr>
-    </w:p>
-    <w:p>
-      <w:pPr>
-        <w:spacing w:after="0"/>
-        <w:rPr>
-          <w:sz w:val="26"/>
-          <w:szCs w:val="26"/>
-        </w:rPr>
-      </w:pPr>
-      <w:r>
-        <w:rPr>
+          <w:rFonts w:ascii="Aptos Display" w:hAnsi="Aptos Display"/>
+          <w:sz w:val="26"/>
+          <w:szCs w:val="26"/>
+        </w:rPr>
+      </w:pPr>
+    </w:p>
+    <w:p>
+      <w:pPr>
+        <w:spacing w:after="0"/>
+        <w:rPr>
+          <w:rFonts w:ascii="Aptos Display" w:hAnsi="Aptos Display"/>
+          <w:sz w:val="26"/>
+          <w:szCs w:val="26"/>
+        </w:rPr>
+      </w:pPr>
+    </w:p>
+    <w:p>
+      <w:pPr>
+        <w:spacing w:after="0"/>
+        <w:rPr>
+          <w:rFonts w:ascii="Aptos Display" w:hAnsi="Aptos Display"/>
+          <w:sz w:val="26"/>
+          <w:szCs w:val="26"/>
+        </w:rPr>
+      </w:pPr>
+      <w:r>
+        <w:rPr>
+          <w:rFonts w:ascii="Aptos Display" w:hAnsi="Aptos Display"/>
+          <w:noProof/>
           <w:sz w:val="26"/>
           <w:szCs w:val="26"/>
         </w:rPr>
@@ -2102,24 +3835,29 @@
       <w:pPr>
         <w:spacing w:after="0"/>
         <w:rPr>
-          <w:sz w:val="26"/>
-          <w:szCs w:val="26"/>
-        </w:rPr>
-      </w:pPr>
-    </w:p>
-    <w:p>
-      <w:pPr>
-        <w:spacing w:after="0"/>
-        <w:rPr>
-          <w:sz w:val="26"/>
-          <w:szCs w:val="26"/>
-        </w:rPr>
-      </w:pPr>
-      <w:r>
-        <w:rPr>
-          <w:sz w:val="26"/>
-          <w:szCs w:val="26"/>
-        </w:rPr>
+          <w:rFonts w:ascii="Aptos Display" w:hAnsi="Aptos Display"/>
+          <w:sz w:val="26"/>
+          <w:szCs w:val="26"/>
+        </w:rPr>
+      </w:pPr>
+    </w:p>
+    <w:p>
+      <w:pPr>
+        <w:spacing w:after="0"/>
+        <w:rPr>
+          <w:rFonts w:ascii="Aptos Display" w:hAnsi="Aptos Display"/>
+          <w:sz w:val="26"/>
+          <w:szCs w:val="26"/>
+        </w:rPr>
+      </w:pPr>
+      <w:r>
+        <w:rPr>
+          <w:rFonts w:ascii="Aptos Display" w:hAnsi="Aptos Display"/>
+          <w:noProof/>
+          <w:sz w:val="26"/>
+          <w:szCs w:val="26"/>
+        </w:rPr>
+        <w:lastRenderedPageBreak/>
         <w:drawing>
           <wp:inline distT="0" distB="0" distL="0" distR="0" wp14:anchorId="59D1823B" wp14:editId="69121730">
             <wp:extent cx="6645910" cy="4019550"/>
@@ -2161,25 +3899,28 @@
       <w:pPr>
         <w:spacing w:after="0"/>
         <w:rPr>
-          <w:sz w:val="26"/>
-          <w:szCs w:val="26"/>
-        </w:rPr>
-      </w:pPr>
-    </w:p>
-    <w:p>
-      <w:pPr>
-        <w:spacing w:after="0"/>
-        <w:rPr>
-          <w:sz w:val="26"/>
-          <w:szCs w:val="26"/>
-        </w:rPr>
-      </w:pPr>
-      <w:r>
-        <w:rPr>
-          <w:sz w:val="26"/>
-          <w:szCs w:val="26"/>
-        </w:rPr>
-        <w:lastRenderedPageBreak/>
+          <w:rFonts w:ascii="Aptos Display" w:hAnsi="Aptos Display"/>
+          <w:sz w:val="26"/>
+          <w:szCs w:val="26"/>
+        </w:rPr>
+      </w:pPr>
+    </w:p>
+    <w:p>
+      <w:pPr>
+        <w:spacing w:after="0"/>
+        <w:rPr>
+          <w:rFonts w:ascii="Aptos Display" w:hAnsi="Aptos Display"/>
+          <w:sz w:val="26"/>
+          <w:szCs w:val="26"/>
+        </w:rPr>
+      </w:pPr>
+      <w:r>
+        <w:rPr>
+          <w:rFonts w:ascii="Aptos Display" w:hAnsi="Aptos Display"/>
+          <w:noProof/>
+          <w:sz w:val="26"/>
+          <w:szCs w:val="26"/>
+        </w:rPr>
         <w:drawing>
           <wp:inline distT="0" distB="0" distL="0" distR="0" wp14:anchorId="5C85B25C" wp14:editId="4E080A5F">
             <wp:extent cx="6645910" cy="4151630"/>
@@ -2221,24 +3962,29 @@
       <w:pPr>
         <w:spacing w:after="0"/>
         <w:rPr>
-          <w:sz w:val="26"/>
-          <w:szCs w:val="26"/>
-        </w:rPr>
-      </w:pPr>
-    </w:p>
-    <w:p>
-      <w:pPr>
-        <w:spacing w:after="0"/>
-        <w:rPr>
-          <w:sz w:val="26"/>
-          <w:szCs w:val="26"/>
-        </w:rPr>
-      </w:pPr>
-      <w:r>
-        <w:rPr>
-          <w:sz w:val="26"/>
-          <w:szCs w:val="26"/>
-        </w:rPr>
+          <w:rFonts w:ascii="Aptos Display" w:hAnsi="Aptos Display"/>
+          <w:sz w:val="26"/>
+          <w:szCs w:val="26"/>
+        </w:rPr>
+      </w:pPr>
+    </w:p>
+    <w:p>
+      <w:pPr>
+        <w:spacing w:after="0"/>
+        <w:rPr>
+          <w:rFonts w:ascii="Aptos Display" w:hAnsi="Aptos Display"/>
+          <w:sz w:val="26"/>
+          <w:szCs w:val="26"/>
+        </w:rPr>
+      </w:pPr>
+      <w:r>
+        <w:rPr>
+          <w:rFonts w:ascii="Aptos Display" w:hAnsi="Aptos Display"/>
+          <w:noProof/>
+          <w:sz w:val="26"/>
+          <w:szCs w:val="26"/>
+        </w:rPr>
+        <w:lastRenderedPageBreak/>
         <w:drawing>
           <wp:inline distT="0" distB="0" distL="0" distR="0" wp14:anchorId="5A7DA6A1" wp14:editId="0C9F6914">
             <wp:extent cx="6645910" cy="2886075"/>
@@ -2280,25 +4026,28 @@
       <w:pPr>
         <w:spacing w:after="0"/>
         <w:rPr>
-          <w:sz w:val="26"/>
-          <w:szCs w:val="26"/>
-        </w:rPr>
-      </w:pPr>
-    </w:p>
-    <w:p>
-      <w:pPr>
-        <w:spacing w:after="0"/>
-        <w:rPr>
-          <w:sz w:val="26"/>
-          <w:szCs w:val="26"/>
-        </w:rPr>
-      </w:pPr>
-      <w:r>
-        <w:rPr>
-          <w:sz w:val="26"/>
-          <w:szCs w:val="26"/>
-        </w:rPr>
-        <w:lastRenderedPageBreak/>
+          <w:rFonts w:ascii="Aptos Display" w:hAnsi="Aptos Display"/>
+          <w:sz w:val="26"/>
+          <w:szCs w:val="26"/>
+        </w:rPr>
+      </w:pPr>
+    </w:p>
+    <w:p>
+      <w:pPr>
+        <w:spacing w:after="0"/>
+        <w:rPr>
+          <w:rFonts w:ascii="Aptos Display" w:hAnsi="Aptos Display"/>
+          <w:sz w:val="26"/>
+          <w:szCs w:val="26"/>
+        </w:rPr>
+      </w:pPr>
+      <w:r>
+        <w:rPr>
+          <w:rFonts w:ascii="Aptos Display" w:hAnsi="Aptos Display"/>
+          <w:noProof/>
+          <w:sz w:val="26"/>
+          <w:szCs w:val="26"/>
+        </w:rPr>
         <w:drawing>
           <wp:inline distT="0" distB="0" distL="0" distR="0" wp14:anchorId="7F284D48" wp14:editId="5F71B0A5">
             <wp:extent cx="6645910" cy="2412365"/>
@@ -2340,21 +4089,25 @@
       <w:pPr>
         <w:spacing w:after="0"/>
         <w:rPr>
-          <w:sz w:val="26"/>
-          <w:szCs w:val="26"/>
-        </w:rPr>
-      </w:pPr>
-    </w:p>
-    <w:p>
-      <w:pPr>
-        <w:spacing w:after="0"/>
-        <w:rPr>
-          <w:sz w:val="26"/>
-          <w:szCs w:val="26"/>
-        </w:rPr>
-      </w:pPr>
-      <w:r>
-        <w:rPr>
+          <w:rFonts w:ascii="Aptos Display" w:hAnsi="Aptos Display"/>
+          <w:sz w:val="26"/>
+          <w:szCs w:val="26"/>
+        </w:rPr>
+      </w:pPr>
+    </w:p>
+    <w:p>
+      <w:pPr>
+        <w:spacing w:after="0"/>
+        <w:rPr>
+          <w:rFonts w:ascii="Aptos Display" w:hAnsi="Aptos Display"/>
+          <w:sz w:val="26"/>
+          <w:szCs w:val="26"/>
+        </w:rPr>
+      </w:pPr>
+      <w:r>
+        <w:rPr>
+          <w:rFonts w:ascii="Aptos Display" w:hAnsi="Aptos Display"/>
+          <w:noProof/>
           <w:sz w:val="26"/>
           <w:szCs w:val="26"/>
         </w:rPr>
@@ -2399,192 +4152,64 @@
       <w:pPr>
         <w:spacing w:after="0"/>
         <w:rPr>
-          <w:sz w:val="26"/>
-          <w:szCs w:val="26"/>
-        </w:rPr>
-      </w:pPr>
-    </w:p>
-    <w:p>
-      <w:pPr>
-        <w:spacing w:after="0"/>
-        <w:rPr>
-          <w:sz w:val="26"/>
-          <w:szCs w:val="26"/>
-        </w:rPr>
-      </w:pPr>
-    </w:p>
-    <w:p>
-      <w:pPr>
-        <w:spacing w:after="0"/>
-        <w:rPr>
-          <w:sz w:val="26"/>
-          <w:szCs w:val="26"/>
-        </w:rPr>
-      </w:pPr>
-    </w:p>
-    <w:p>
-      <w:pPr>
-        <w:spacing w:after="0"/>
-        <w:rPr>
-          <w:sz w:val="26"/>
-          <w:szCs w:val="26"/>
-        </w:rPr>
-      </w:pPr>
-    </w:p>
-    <w:p>
-      <w:pPr>
-        <w:spacing w:after="0"/>
-        <w:rPr>
-          <w:sz w:val="26"/>
-          <w:szCs w:val="26"/>
-        </w:rPr>
-      </w:pPr>
-    </w:p>
-    <w:p>
-      <w:pPr>
-        <w:spacing w:after="0"/>
-        <w:rPr>
-          <w:sz w:val="26"/>
-          <w:szCs w:val="26"/>
-        </w:rPr>
-      </w:pPr>
-    </w:p>
-    <w:p>
-      <w:pPr>
-        <w:spacing w:after="0"/>
-        <w:rPr>
-          <w:sz w:val="26"/>
-          <w:szCs w:val="26"/>
-        </w:rPr>
-      </w:pPr>
-    </w:p>
-    <w:p>
-      <w:pPr>
-        <w:spacing w:after="0"/>
-        <w:rPr>
-          <w:sz w:val="26"/>
-          <w:szCs w:val="26"/>
-        </w:rPr>
-      </w:pPr>
-    </w:p>
-    <w:p>
-      <w:pPr>
-        <w:spacing w:after="0"/>
-        <w:rPr>
-          <w:sz w:val="26"/>
-          <w:szCs w:val="26"/>
-        </w:rPr>
-      </w:pPr>
-    </w:p>
-    <w:p>
-      <w:pPr>
-        <w:spacing w:after="0"/>
-        <w:rPr>
-          <w:sz w:val="26"/>
-          <w:szCs w:val="26"/>
-        </w:rPr>
-      </w:pPr>
-    </w:p>
-    <w:p>
-      <w:pPr>
-        <w:spacing w:after="0"/>
-        <w:rPr>
-          <w:sz w:val="26"/>
-          <w:szCs w:val="26"/>
-        </w:rPr>
-      </w:pPr>
-    </w:p>
-    <w:p>
-      <w:pPr>
-        <w:spacing w:after="0"/>
-        <w:rPr>
-          <w:sz w:val="26"/>
-          <w:szCs w:val="26"/>
-        </w:rPr>
-      </w:pPr>
-    </w:p>
-    <w:p>
-      <w:pPr>
-        <w:spacing w:after="0"/>
-        <w:rPr>
-          <w:sz w:val="26"/>
-          <w:szCs w:val="26"/>
-        </w:rPr>
-      </w:pPr>
-    </w:p>
-    <w:p>
-      <w:pPr>
-        <w:spacing w:after="0"/>
-        <w:rPr>
-          <w:sz w:val="26"/>
-          <w:szCs w:val="26"/>
-        </w:rPr>
-      </w:pPr>
-    </w:p>
-    <w:p>
-      <w:pPr>
-        <w:spacing w:after="0"/>
-        <w:rPr>
-          <w:sz w:val="26"/>
-          <w:szCs w:val="26"/>
-        </w:rPr>
-      </w:pPr>
-    </w:p>
-    <w:p>
-      <w:pPr>
-        <w:spacing w:after="0"/>
-        <w:rPr>
-          <w:sz w:val="26"/>
-          <w:szCs w:val="26"/>
-        </w:rPr>
-      </w:pPr>
-    </w:p>
-    <w:p>
-      <w:pPr>
-        <w:spacing w:after="0"/>
-        <w:rPr>
-          <w:sz w:val="26"/>
-          <w:szCs w:val="26"/>
-        </w:rPr>
-      </w:pPr>
-    </w:p>
-    <w:p>
-      <w:pPr>
-        <w:spacing w:after="0"/>
-        <w:rPr>
-          <w:sz w:val="26"/>
-          <w:szCs w:val="26"/>
-        </w:rPr>
-      </w:pPr>
-    </w:p>
-    <w:p>
-      <w:pPr>
-        <w:spacing w:after="0"/>
-        <w:rPr>
-          <w:sz w:val="26"/>
-          <w:szCs w:val="26"/>
-        </w:rPr>
-      </w:pPr>
-    </w:p>
-    <w:p>
-      <w:pPr>
-        <w:spacing w:after="0"/>
-        <w:rPr>
-          <w:sz w:val="26"/>
-          <w:szCs w:val="26"/>
-        </w:rPr>
-      </w:pPr>
-    </w:p>
-    <w:p>
-      <w:pPr>
-        <w:spacing w:after="0"/>
-        <w:rPr>
-          <w:sz w:val="26"/>
-          <w:szCs w:val="26"/>
-        </w:rPr>
-      </w:pPr>
-      <w:r>
-        <w:rPr>
+          <w:rFonts w:ascii="Aptos Display" w:hAnsi="Aptos Display"/>
+          <w:sz w:val="26"/>
+          <w:szCs w:val="26"/>
+        </w:rPr>
+      </w:pPr>
+    </w:p>
+    <w:p>
+      <w:pPr>
+        <w:spacing w:after="0"/>
+        <w:rPr>
+          <w:rFonts w:ascii="Aptos Display" w:hAnsi="Aptos Display"/>
+          <w:sz w:val="26"/>
+          <w:szCs w:val="26"/>
+        </w:rPr>
+      </w:pPr>
+    </w:p>
+    <w:p>
+      <w:pPr>
+        <w:spacing w:after="0"/>
+        <w:rPr>
+          <w:rFonts w:ascii="Aptos Display" w:hAnsi="Aptos Display"/>
+          <w:sz w:val="26"/>
+          <w:szCs w:val="26"/>
+        </w:rPr>
+      </w:pPr>
+    </w:p>
+    <w:p>
+      <w:pPr>
+        <w:spacing w:after="0"/>
+        <w:rPr>
+          <w:rFonts w:ascii="Aptos Display" w:hAnsi="Aptos Display"/>
+          <w:sz w:val="26"/>
+          <w:szCs w:val="26"/>
+        </w:rPr>
+      </w:pPr>
+    </w:p>
+    <w:p>
+      <w:pPr>
+        <w:spacing w:after="0"/>
+        <w:rPr>
+          <w:rFonts w:ascii="Aptos Display" w:hAnsi="Aptos Display"/>
+          <w:sz w:val="26"/>
+          <w:szCs w:val="26"/>
+        </w:rPr>
+      </w:pPr>
+    </w:p>
+    <w:p>
+      <w:pPr>
+        <w:spacing w:after="0"/>
+        <w:rPr>
+          <w:rFonts w:ascii="Aptos Display" w:hAnsi="Aptos Display"/>
+          <w:sz w:val="26"/>
+          <w:szCs w:val="26"/>
+        </w:rPr>
+      </w:pPr>
+      <w:r>
+        <w:rPr>
+          <w:rFonts w:ascii="Aptos Display" w:hAnsi="Aptos Display"/>
           <w:sz w:val="26"/>
           <w:szCs w:val="26"/>
         </w:rPr>
@@ -2596,21 +4221,25 @@
       <w:pPr>
         <w:spacing w:after="0"/>
         <w:rPr>
-          <w:sz w:val="26"/>
-          <w:szCs w:val="26"/>
-        </w:rPr>
-      </w:pPr>
-    </w:p>
-    <w:p>
-      <w:pPr>
-        <w:spacing w:after="0"/>
-        <w:rPr>
-          <w:sz w:val="26"/>
-          <w:szCs w:val="26"/>
-        </w:rPr>
-      </w:pPr>
-      <w:r>
-        <w:rPr>
+          <w:rFonts w:ascii="Aptos Display" w:hAnsi="Aptos Display"/>
+          <w:sz w:val="26"/>
+          <w:szCs w:val="26"/>
+        </w:rPr>
+      </w:pPr>
+    </w:p>
+    <w:p>
+      <w:pPr>
+        <w:spacing w:after="0"/>
+        <w:rPr>
+          <w:rFonts w:ascii="Aptos Display" w:hAnsi="Aptos Display"/>
+          <w:sz w:val="26"/>
+          <w:szCs w:val="26"/>
+        </w:rPr>
+      </w:pPr>
+      <w:r>
+        <w:rPr>
+          <w:rFonts w:ascii="Aptos Display" w:hAnsi="Aptos Display"/>
+          <w:noProof/>
           <w:sz w:val="26"/>
           <w:szCs w:val="26"/>
         </w:rPr>
@@ -2655,21 +4284,25 @@
       <w:pPr>
         <w:spacing w:after="0"/>
         <w:rPr>
-          <w:sz w:val="26"/>
-          <w:szCs w:val="26"/>
-        </w:rPr>
-      </w:pPr>
-    </w:p>
-    <w:p>
-      <w:pPr>
-        <w:spacing w:after="0"/>
-        <w:rPr>
-          <w:sz w:val="26"/>
-          <w:szCs w:val="26"/>
-        </w:rPr>
-      </w:pPr>
-      <w:r>
-        <w:rPr>
+          <w:rFonts w:ascii="Aptos Display" w:hAnsi="Aptos Display"/>
+          <w:sz w:val="26"/>
+          <w:szCs w:val="26"/>
+        </w:rPr>
+      </w:pPr>
+    </w:p>
+    <w:p>
+      <w:pPr>
+        <w:spacing w:after="0"/>
+        <w:rPr>
+          <w:rFonts w:ascii="Aptos Display" w:hAnsi="Aptos Display"/>
+          <w:sz w:val="26"/>
+          <w:szCs w:val="26"/>
+        </w:rPr>
+      </w:pPr>
+      <w:r>
+        <w:rPr>
+          <w:rFonts w:ascii="Aptos Display" w:hAnsi="Aptos Display"/>
+          <w:noProof/>
           <w:sz w:val="26"/>
           <w:szCs w:val="26"/>
         </w:rPr>
@@ -2714,21 +4347,25 @@
       <w:pPr>
         <w:spacing w:after="0"/>
         <w:rPr>
-          <w:sz w:val="26"/>
-          <w:szCs w:val="26"/>
-        </w:rPr>
-      </w:pPr>
-    </w:p>
-    <w:p>
-      <w:pPr>
-        <w:spacing w:after="0"/>
-        <w:rPr>
-          <w:sz w:val="26"/>
-          <w:szCs w:val="26"/>
-        </w:rPr>
-      </w:pPr>
-      <w:r>
-        <w:rPr>
+          <w:rFonts w:ascii="Aptos Display" w:hAnsi="Aptos Display"/>
+          <w:sz w:val="26"/>
+          <w:szCs w:val="26"/>
+        </w:rPr>
+      </w:pPr>
+    </w:p>
+    <w:p>
+      <w:pPr>
+        <w:spacing w:after="0"/>
+        <w:rPr>
+          <w:rFonts w:ascii="Aptos Display" w:hAnsi="Aptos Display"/>
+          <w:sz w:val="26"/>
+          <w:szCs w:val="26"/>
+        </w:rPr>
+      </w:pPr>
+      <w:r>
+        <w:rPr>
+          <w:rFonts w:ascii="Aptos Display" w:hAnsi="Aptos Display"/>
+          <w:noProof/>
           <w:sz w:val="26"/>
           <w:szCs w:val="26"/>
         </w:rPr>
@@ -2774,21 +4411,25 @@
       <w:pPr>
         <w:spacing w:after="0"/>
         <w:rPr>
-          <w:sz w:val="26"/>
-          <w:szCs w:val="26"/>
-        </w:rPr>
-      </w:pPr>
-    </w:p>
-    <w:p>
-      <w:pPr>
-        <w:spacing w:after="0"/>
-        <w:rPr>
-          <w:sz w:val="26"/>
-          <w:szCs w:val="26"/>
-        </w:rPr>
-      </w:pPr>
-      <w:r>
-        <w:rPr>
+          <w:rFonts w:ascii="Aptos Display" w:hAnsi="Aptos Display"/>
+          <w:sz w:val="26"/>
+          <w:szCs w:val="26"/>
+        </w:rPr>
+      </w:pPr>
+    </w:p>
+    <w:p>
+      <w:pPr>
+        <w:spacing w:after="0"/>
+        <w:rPr>
+          <w:rFonts w:ascii="Aptos Display" w:hAnsi="Aptos Display"/>
+          <w:sz w:val="26"/>
+          <w:szCs w:val="26"/>
+        </w:rPr>
+      </w:pPr>
+      <w:r>
+        <w:rPr>
+          <w:rFonts w:ascii="Aptos Display" w:hAnsi="Aptos Display"/>
+          <w:noProof/>
           <w:sz w:val="26"/>
           <w:szCs w:val="26"/>
         </w:rPr>
@@ -2833,15 +4474,17 @@
       <w:pPr>
         <w:spacing w:after="0"/>
         <w:rPr>
-          <w:sz w:val="26"/>
-          <w:szCs w:val="26"/>
-        </w:rPr>
-      </w:pPr>
-    </w:p>
-    <w:p>
-      <w:pPr>
-        <w:spacing w:after="0"/>
-        <w:rPr>
+          <w:rFonts w:ascii="Aptos Display" w:hAnsi="Aptos Display"/>
+          <w:sz w:val="26"/>
+          <w:szCs w:val="26"/>
+        </w:rPr>
+      </w:pPr>
+    </w:p>
+    <w:p>
+      <w:pPr>
+        <w:spacing w:after="0"/>
+        <w:rPr>
+          <w:rFonts w:ascii="Aptos Display" w:hAnsi="Aptos Display"/>
           <w:sz w:val="26"/>
           <w:szCs w:val="26"/>
         </w:rPr>
@@ -5289,6 +6932,7 @@
   <w:style w:type="character" w:default="1" w:styleId="DefaultParagraphFont">
     <w:name w:val="Default Paragraph Font"/>
     <w:uiPriority w:val="1"/>
+    <w:semiHidden/>
     <w:unhideWhenUsed/>
   </w:style>
   <w:style w:type="table" w:default="1" w:styleId="TableNormal">

</xml_diff>